<commit_message>
Opis izmene na main grani
</commit_message>
<xml_diff>
--- a/dusan-savic-1.docx
+++ b/dusan-savic-1.docx
@@ -316,7 +316,7 @@
       <w:bookmarkStart w:id="0" w:name="_Toc414108298"/>
       <w:bookmarkStart w:id="1" w:name="_Toc506459135"/>
       <w:bookmarkStart w:id="2" w:name="_Toc506458769"/>
-      <w:bookmarkStart w:id="3" w:name="_Toc219207063"/>
+      <w:bookmarkStart w:id="3" w:name="_Toc219453096"/>
       <w:proofErr w:type="spellStart"/>
       <w:r>
         <w:rPr>
@@ -680,7 +680,7 @@
         </w:rPr>
       </w:pPr>
       <w:bookmarkStart w:id="4" w:name="_Toc414108299"/>
-      <w:bookmarkStart w:id="5" w:name="_Toc219207064"/>
+      <w:bookmarkStart w:id="5" w:name="_Toc219453097"/>
       <w:proofErr w:type="spellStart"/>
       <w:r>
         <w:rPr>
@@ -1116,7 +1116,7 @@
             </w:rPr>
             <w:fldChar w:fldCharType="separate"/>
           </w:r>
-          <w:hyperlink w:anchor="_Toc219207063" w:history="1">
+          <w:hyperlink w:anchor="_Toc219453096" w:history="1">
             <w:r>
               <w:rPr>
                 <w:rStyle w:val="Hyperlink"/>
@@ -1144,7 +1144,7 @@
                 <w:noProof/>
                 <w:webHidden/>
               </w:rPr>
-              <w:instrText xml:space="preserve"> PAGEREF _Toc219207063 \h </w:instrText>
+              <w:instrText xml:space="preserve"> PAGEREF _Toc219453096 \h </w:instrText>
             </w:r>
             <w:r>
               <w:rPr>
@@ -1191,7 +1191,7 @@
               <w14:ligatures w14:val="standardContextual"/>
             </w:rPr>
           </w:pPr>
-          <w:hyperlink w:anchor="_Toc219207064" w:history="1">
+          <w:hyperlink w:anchor="_Toc219453097" w:history="1">
             <w:r>
               <w:rPr>
                 <w:rStyle w:val="Hyperlink"/>
@@ -1219,7 +1219,7 @@
                 <w:noProof/>
                 <w:webHidden/>
               </w:rPr>
-              <w:instrText xml:space="preserve"> PAGEREF _Toc219207064 \h </w:instrText>
+              <w:instrText xml:space="preserve"> PAGEREF _Toc219453097 \h </w:instrText>
             </w:r>
             <w:r>
               <w:rPr>
@@ -1266,7 +1266,7 @@
               <w14:ligatures w14:val="standardContextual"/>
             </w:rPr>
           </w:pPr>
-          <w:hyperlink w:anchor="_Toc219207065" w:history="1">
+          <w:hyperlink w:anchor="_Toc219453098" w:history="1">
             <w:r>
               <w:rPr>
                 <w:rStyle w:val="Hyperlink"/>
@@ -1294,7 +1294,7 @@
                 <w:noProof/>
                 <w:webHidden/>
               </w:rPr>
-              <w:instrText xml:space="preserve"> PAGEREF _Toc219207065 \h </w:instrText>
+              <w:instrText xml:space="preserve"> PAGEREF _Toc219453098 \h </w:instrText>
             </w:r>
             <w:r>
               <w:rPr>
@@ -1341,7 +1341,7 @@
               <w14:ligatures w14:val="standardContextual"/>
             </w:rPr>
           </w:pPr>
-          <w:hyperlink w:anchor="_Toc219207066" w:history="1">
+          <w:hyperlink w:anchor="_Toc219453099" w:history="1">
             <w:r>
               <w:rPr>
                 <w:rStyle w:val="Hyperlink"/>
@@ -1369,7 +1369,7 @@
                 <w:noProof/>
                 <w:webHidden/>
               </w:rPr>
-              <w:instrText xml:space="preserve"> PAGEREF _Toc219207066 \h </w:instrText>
+              <w:instrText xml:space="preserve"> PAGEREF _Toc219453099 \h </w:instrText>
             </w:r>
             <w:r>
               <w:rPr>
@@ -1416,7 +1416,7 @@
               <w14:ligatures w14:val="standardContextual"/>
             </w:rPr>
           </w:pPr>
-          <w:hyperlink w:anchor="_Toc219207067" w:history="1">
+          <w:hyperlink w:anchor="_Toc219453100" w:history="1">
             <w:r>
               <w:rPr>
                 <w:rStyle w:val="Hyperlink"/>
@@ -1444,7 +1444,7 @@
                 <w:noProof/>
                 <w:webHidden/>
               </w:rPr>
-              <w:instrText xml:space="preserve"> PAGEREF _Toc219207067 \h </w:instrText>
+              <w:instrText xml:space="preserve"> PAGEREF _Toc219453100 \h </w:instrText>
             </w:r>
             <w:r>
               <w:rPr>
@@ -1491,7 +1491,7 @@
               <w14:ligatures w14:val="standardContextual"/>
             </w:rPr>
           </w:pPr>
-          <w:hyperlink w:anchor="_Toc219207068" w:history="1">
+          <w:hyperlink w:anchor="_Toc219453101" w:history="1">
             <w:r>
               <w:rPr>
                 <w:rStyle w:val="Hyperlink"/>
@@ -1519,7 +1519,7 @@
                 <w:noProof/>
                 <w:webHidden/>
               </w:rPr>
-              <w:instrText xml:space="preserve"> PAGEREF _Toc219207068 \h </w:instrText>
+              <w:instrText xml:space="preserve"> PAGEREF _Toc219453101 \h </w:instrText>
             </w:r>
             <w:r>
               <w:rPr>
@@ -1566,7 +1566,7 @@
               <w14:ligatures w14:val="standardContextual"/>
             </w:rPr>
           </w:pPr>
-          <w:hyperlink w:anchor="_Toc219207069" w:history="1">
+          <w:hyperlink w:anchor="_Toc219453102" w:history="1">
             <w:r>
               <w:rPr>
                 <w:rStyle w:val="Hyperlink"/>
@@ -1594,7 +1594,7 @@
                 <w:noProof/>
                 <w:webHidden/>
               </w:rPr>
-              <w:instrText xml:space="preserve"> PAGEREF _Toc219207069 \h </w:instrText>
+              <w:instrText xml:space="preserve"> PAGEREF _Toc219453102 \h </w:instrText>
             </w:r>
             <w:r>
               <w:rPr>
@@ -1614,7 +1614,7 @@
                 <w:noProof/>
                 <w:webHidden/>
               </w:rPr>
-              <w:t>4</w:t>
+              <w:t>5</w:t>
             </w:r>
             <w:r>
               <w:rPr>
@@ -1641,7 +1641,7 @@
               <w14:ligatures w14:val="standardContextual"/>
             </w:rPr>
           </w:pPr>
-          <w:hyperlink w:anchor="_Toc219207070" w:history="1">
+          <w:hyperlink w:anchor="_Toc219453103" w:history="1">
             <w:r>
               <w:rPr>
                 <w:rStyle w:val="Hyperlink"/>
@@ -1669,7 +1669,7 @@
                 <w:noProof/>
                 <w:webHidden/>
               </w:rPr>
-              <w:instrText xml:space="preserve"> PAGEREF _Toc219207070 \h </w:instrText>
+              <w:instrText xml:space="preserve"> PAGEREF _Toc219453103 \h </w:instrText>
             </w:r>
             <w:r>
               <w:rPr>
@@ -1689,7 +1689,7 @@
                 <w:noProof/>
                 <w:webHidden/>
               </w:rPr>
-              <w:t>4</w:t>
+              <w:t>5</w:t>
             </w:r>
             <w:r>
               <w:rPr>
@@ -1716,7 +1716,82 @@
               <w14:ligatures w14:val="standardContextual"/>
             </w:rPr>
           </w:pPr>
-          <w:hyperlink w:anchor="_Toc219207071" w:history="1">
+          <w:hyperlink w:anchor="_Toc219453104" w:history="1">
+            <w:r>
+              <w:rPr>
+                <w:rStyle w:val="Hyperlink"/>
+                <w:noProof/>
+                <w:lang w:eastAsia="hr-HR"/>
+              </w:rPr>
+              <w:t>The system must support monitoring, communication, coordination, and reporting related to disaster response activities.</w:t>
+            </w:r>
+            <w:r>
+              <w:rPr>
+                <w:noProof/>
+                <w:webHidden/>
+              </w:rPr>
+              <w:tab/>
+            </w:r>
+            <w:r>
+              <w:rPr>
+                <w:noProof/>
+                <w:webHidden/>
+              </w:rPr>
+              <w:fldChar w:fldCharType="begin"/>
+            </w:r>
+            <w:r>
+              <w:rPr>
+                <w:noProof/>
+                <w:webHidden/>
+              </w:rPr>
+              <w:instrText xml:space="preserve"> PAGEREF _Toc219453104 \h </w:instrText>
+            </w:r>
+            <w:r>
+              <w:rPr>
+                <w:noProof/>
+                <w:webHidden/>
+              </w:rPr>
+            </w:r>
+            <w:r>
+              <w:rPr>
+                <w:noProof/>
+                <w:webHidden/>
+              </w:rPr>
+              <w:fldChar w:fldCharType="separate"/>
+            </w:r>
+            <w:r>
+              <w:rPr>
+                <w:noProof/>
+                <w:webHidden/>
+              </w:rPr>
+              <w:t>5</w:t>
+            </w:r>
+            <w:r>
+              <w:rPr>
+                <w:noProof/>
+                <w:webHidden/>
+              </w:rPr>
+              <w:fldChar w:fldCharType="end"/>
+            </w:r>
+          </w:hyperlink>
+        </w:p>
+        <w:p>
+          <w:pPr>
+            <w:pStyle w:val="TOC2"/>
+            <w:tabs>
+              <w:tab w:val="right" w:leader="dot" w:pos="9344"/>
+            </w:tabs>
+            <w:rPr>
+              <w:rFonts w:asciiTheme="minorHAnsi" w:eastAsiaTheme="minorEastAsia" w:hAnsiTheme="minorHAnsi" w:cstheme="minorBidi"/>
+              <w:noProof/>
+              <w:kern w:val="2"/>
+              <w:sz w:val="24"/>
+              <w:szCs w:val="24"/>
+              <w:lang w:eastAsia="hr-HR"/>
+              <w14:ligatures w14:val="standardContextual"/>
+            </w:rPr>
+          </w:pPr>
+          <w:hyperlink w:anchor="_Toc219453105" w:history="1">
             <w:r>
               <w:rPr>
                 <w:rStyle w:val="Hyperlink"/>
@@ -1744,7 +1819,7 @@
                 <w:noProof/>
                 <w:webHidden/>
               </w:rPr>
-              <w:instrText xml:space="preserve"> PAGEREF _Toc219207071 \h </w:instrText>
+              <w:instrText xml:space="preserve"> PAGEREF _Toc219453105 \h </w:instrText>
             </w:r>
             <w:r>
               <w:rPr>
@@ -1764,7 +1839,7 @@
                 <w:noProof/>
                 <w:webHidden/>
               </w:rPr>
-              <w:t>4</w:t>
+              <w:t>5</w:t>
             </w:r>
             <w:r>
               <w:rPr>
@@ -1791,13 +1866,13 @@
               <w14:ligatures w14:val="standardContextual"/>
             </w:rPr>
           </w:pPr>
-          <w:hyperlink w:anchor="_Toc219207072" w:history="1">
+          <w:hyperlink w:anchor="_Toc219453106" w:history="1">
             <w:r>
               <w:rPr>
                 <w:rStyle w:val="Hyperlink"/>
                 <w:noProof/>
               </w:rPr>
-              <w:t>&lt;Short description of functionality user 1&gt;</w:t>
+              <w:t>&lt;IoT sensor data monitoring&gt;</w:t>
             </w:r>
             <w:r>
               <w:rPr>
@@ -1818,7 +1893,7 @@
                 <w:noProof/>
                 <w:webHidden/>
               </w:rPr>
-              <w:instrText xml:space="preserve"> PAGEREF _Toc219207072 \h </w:instrText>
+              <w:instrText xml:space="preserve"> PAGEREF _Toc219453106 \h </w:instrText>
             </w:r>
             <w:r>
               <w:rPr>
@@ -1838,7 +1913,7 @@
                 <w:noProof/>
                 <w:webHidden/>
               </w:rPr>
-              <w:t>4</w:t>
+              <w:t>5</w:t>
             </w:r>
             <w:r>
               <w:rPr>
@@ -1865,13 +1940,13 @@
               <w14:ligatures w14:val="standardContextual"/>
             </w:rPr>
           </w:pPr>
-          <w:hyperlink w:anchor="_Toc219207073" w:history="1">
+          <w:hyperlink w:anchor="_Toc219453107" w:history="1">
             <w:r>
               <w:rPr>
                 <w:rStyle w:val="Hyperlink"/>
                 <w:noProof/>
               </w:rPr>
-              <w:t>&lt;Short description of functionality admin 2&gt;</w:t>
+              <w:t>&lt;Alert generation and distribution&gt;</w:t>
             </w:r>
             <w:r>
               <w:rPr>
@@ -1892,7 +1967,7 @@
                 <w:noProof/>
                 <w:webHidden/>
               </w:rPr>
-              <w:instrText xml:space="preserve"> PAGEREF _Toc219207073 \h </w:instrText>
+              <w:instrText xml:space="preserve"> PAGEREF _Toc219453107 \h </w:instrText>
             </w:r>
             <w:r>
               <w:rPr>
@@ -1939,13 +2014,13 @@
               <w14:ligatures w14:val="standardContextual"/>
             </w:rPr>
           </w:pPr>
-          <w:hyperlink w:anchor="_Toc219207074" w:history="1">
+          <w:hyperlink w:anchor="_Toc219453108" w:history="1">
             <w:r>
               <w:rPr>
                 <w:rStyle w:val="Hyperlink"/>
                 <w:noProof/>
               </w:rPr>
-              <w:t>.&lt;Short description of functionality 3&gt;</w:t>
+              <w:t>&lt; Mobile application for responders&gt;</w:t>
             </w:r>
             <w:r>
               <w:rPr>
@@ -1966,7 +2041,7 @@
                 <w:noProof/>
                 <w:webHidden/>
               </w:rPr>
-              <w:instrText xml:space="preserve"> PAGEREF _Toc219207074 \h </w:instrText>
+              <w:instrText xml:space="preserve"> PAGEREF _Toc219453108 \h </w:instrText>
             </w:r>
             <w:r>
               <w:rPr>
@@ -2013,13 +2088,13 @@
               <w14:ligatures w14:val="standardContextual"/>
             </w:rPr>
           </w:pPr>
-          <w:hyperlink w:anchor="_Toc219207075" w:history="1">
+          <w:hyperlink w:anchor="_Toc219453109" w:history="1">
             <w:r>
               <w:rPr>
                 <w:rStyle w:val="Hyperlink"/>
                 <w:noProof/>
               </w:rPr>
-              <w:t>&lt;Short description of functionality 4&gt;</w:t>
+              <w:t>&lt;Incident reporting&gt;</w:t>
             </w:r>
             <w:r>
               <w:rPr>
@@ -2040,7 +2115,7 @@
                 <w:noProof/>
                 <w:webHidden/>
               </w:rPr>
-              <w:instrText xml:space="preserve"> PAGEREF _Toc219207075 \h </w:instrText>
+              <w:instrText xml:space="preserve"> PAGEREF _Toc219453109 \h </w:instrText>
             </w:r>
             <w:r>
               <w:rPr>
@@ -2087,13 +2162,13 @@
               <w14:ligatures w14:val="standardContextual"/>
             </w:rPr>
           </w:pPr>
-          <w:hyperlink w:anchor="_Toc219207076" w:history="1">
+          <w:hyperlink w:anchor="_Toc219453110" w:history="1">
             <w:r>
               <w:rPr>
                 <w:rStyle w:val="Hyperlink"/>
                 <w:noProof/>
               </w:rPr>
-              <w:t>&lt;Short description of functionality 5&gt;</w:t>
+              <w:t>&lt;Resource management&gt;</w:t>
             </w:r>
             <w:r>
               <w:rPr>
@@ -2114,7 +2189,7 @@
                 <w:noProof/>
                 <w:webHidden/>
               </w:rPr>
-              <w:instrText xml:space="preserve"> PAGEREF _Toc219207076 \h </w:instrText>
+              <w:instrText xml:space="preserve"> PAGEREF _Toc219453110 \h </w:instrText>
             </w:r>
             <w:r>
               <w:rPr>
@@ -2161,13 +2236,13 @@
               <w14:ligatures w14:val="standardContextual"/>
             </w:rPr>
           </w:pPr>
-          <w:hyperlink w:anchor="_Toc219207077" w:history="1">
+          <w:hyperlink w:anchor="_Toc219453111" w:history="1">
             <w:r>
               <w:rPr>
                 <w:rStyle w:val="Hyperlink"/>
                 <w:noProof/>
               </w:rPr>
-              <w:t>&lt;Short description of functionality 6&gt;</w:t>
+              <w:t>&lt;Offline mode support&gt;</w:t>
             </w:r>
             <w:r>
               <w:rPr>
@@ -2188,7 +2263,7 @@
                 <w:noProof/>
                 <w:webHidden/>
               </w:rPr>
-              <w:instrText xml:space="preserve"> PAGEREF _Toc219207077 \h </w:instrText>
+              <w:instrText xml:space="preserve"> PAGEREF _Toc219453111 \h </w:instrText>
             </w:r>
             <w:r>
               <w:rPr>
@@ -2209,302 +2284,6 @@
                 <w:webHidden/>
               </w:rPr>
               <w:t>5</w:t>
-            </w:r>
-            <w:r>
-              <w:rPr>
-                <w:noProof/>
-                <w:webHidden/>
-              </w:rPr>
-              <w:fldChar w:fldCharType="end"/>
-            </w:r>
-          </w:hyperlink>
-        </w:p>
-        <w:p>
-          <w:pPr>
-            <w:pStyle w:val="TOC3"/>
-            <w:tabs>
-              <w:tab w:val="right" w:leader="dot" w:pos="9344"/>
-            </w:tabs>
-            <w:rPr>
-              <w:rFonts w:asciiTheme="minorHAnsi" w:eastAsiaTheme="minorEastAsia" w:hAnsiTheme="minorHAnsi" w:cstheme="minorBidi"/>
-              <w:noProof/>
-              <w:kern w:val="2"/>
-              <w:sz w:val="24"/>
-              <w:szCs w:val="24"/>
-              <w:lang w:eastAsia="hr-HR"/>
-              <w14:ligatures w14:val="standardContextual"/>
-            </w:rPr>
-          </w:pPr>
-          <w:hyperlink w:anchor="_Toc219207078" w:history="1">
-            <w:r>
-              <w:rPr>
-                <w:rStyle w:val="Hyperlink"/>
-                <w:noProof/>
-              </w:rPr>
-              <w:t>&lt;Short description of functionality 7&gt;</w:t>
-            </w:r>
-            <w:r>
-              <w:rPr>
-                <w:noProof/>
-                <w:webHidden/>
-              </w:rPr>
-              <w:tab/>
-            </w:r>
-            <w:r>
-              <w:rPr>
-                <w:noProof/>
-                <w:webHidden/>
-              </w:rPr>
-              <w:fldChar w:fldCharType="begin"/>
-            </w:r>
-            <w:r>
-              <w:rPr>
-                <w:noProof/>
-                <w:webHidden/>
-              </w:rPr>
-              <w:instrText xml:space="preserve"> PAGEREF _Toc219207078 \h </w:instrText>
-            </w:r>
-            <w:r>
-              <w:rPr>
-                <w:noProof/>
-                <w:webHidden/>
-              </w:rPr>
-            </w:r>
-            <w:r>
-              <w:rPr>
-                <w:noProof/>
-                <w:webHidden/>
-              </w:rPr>
-              <w:fldChar w:fldCharType="separate"/>
-            </w:r>
-            <w:r>
-              <w:rPr>
-                <w:noProof/>
-                <w:webHidden/>
-              </w:rPr>
-              <w:t>5</w:t>
-            </w:r>
-            <w:r>
-              <w:rPr>
-                <w:noProof/>
-                <w:webHidden/>
-              </w:rPr>
-              <w:fldChar w:fldCharType="end"/>
-            </w:r>
-          </w:hyperlink>
-        </w:p>
-        <w:p>
-          <w:pPr>
-            <w:pStyle w:val="TOC3"/>
-            <w:tabs>
-              <w:tab w:val="right" w:leader="dot" w:pos="9344"/>
-            </w:tabs>
-            <w:rPr>
-              <w:rFonts w:asciiTheme="minorHAnsi" w:eastAsiaTheme="minorEastAsia" w:hAnsiTheme="minorHAnsi" w:cstheme="minorBidi"/>
-              <w:noProof/>
-              <w:kern w:val="2"/>
-              <w:sz w:val="24"/>
-              <w:szCs w:val="24"/>
-              <w:lang w:eastAsia="hr-HR"/>
-              <w14:ligatures w14:val="standardContextual"/>
-            </w:rPr>
-          </w:pPr>
-          <w:hyperlink w:anchor="_Toc219207079" w:history="1">
-            <w:r>
-              <w:rPr>
-                <w:rStyle w:val="Hyperlink"/>
-                <w:noProof/>
-              </w:rPr>
-              <w:t>&lt;Short description of functionality 8&gt;</w:t>
-            </w:r>
-            <w:r>
-              <w:rPr>
-                <w:noProof/>
-                <w:webHidden/>
-              </w:rPr>
-              <w:tab/>
-            </w:r>
-            <w:r>
-              <w:rPr>
-                <w:noProof/>
-                <w:webHidden/>
-              </w:rPr>
-              <w:fldChar w:fldCharType="begin"/>
-            </w:r>
-            <w:r>
-              <w:rPr>
-                <w:noProof/>
-                <w:webHidden/>
-              </w:rPr>
-              <w:instrText xml:space="preserve"> PAGEREF _Toc219207079 \h </w:instrText>
-            </w:r>
-            <w:r>
-              <w:rPr>
-                <w:noProof/>
-                <w:webHidden/>
-              </w:rPr>
-            </w:r>
-            <w:r>
-              <w:rPr>
-                <w:noProof/>
-                <w:webHidden/>
-              </w:rPr>
-              <w:fldChar w:fldCharType="separate"/>
-            </w:r>
-            <w:r>
-              <w:rPr>
-                <w:noProof/>
-                <w:webHidden/>
-              </w:rPr>
-              <w:t>6</w:t>
-            </w:r>
-            <w:r>
-              <w:rPr>
-                <w:noProof/>
-                <w:webHidden/>
-              </w:rPr>
-              <w:fldChar w:fldCharType="end"/>
-            </w:r>
-          </w:hyperlink>
-        </w:p>
-        <w:p>
-          <w:pPr>
-            <w:pStyle w:val="TOC3"/>
-            <w:tabs>
-              <w:tab w:val="right" w:leader="dot" w:pos="9344"/>
-            </w:tabs>
-            <w:rPr>
-              <w:rFonts w:asciiTheme="minorHAnsi" w:eastAsiaTheme="minorEastAsia" w:hAnsiTheme="minorHAnsi" w:cstheme="minorBidi"/>
-              <w:noProof/>
-              <w:kern w:val="2"/>
-              <w:sz w:val="24"/>
-              <w:szCs w:val="24"/>
-              <w:lang w:eastAsia="hr-HR"/>
-              <w14:ligatures w14:val="standardContextual"/>
-            </w:rPr>
-          </w:pPr>
-          <w:hyperlink w:anchor="_Toc219207080" w:history="1">
-            <w:r>
-              <w:rPr>
-                <w:rStyle w:val="Hyperlink"/>
-                <w:noProof/>
-              </w:rPr>
-              <w:t>&lt;Short description of functionality ...&gt;</w:t>
-            </w:r>
-            <w:r>
-              <w:rPr>
-                <w:noProof/>
-                <w:webHidden/>
-              </w:rPr>
-              <w:tab/>
-            </w:r>
-            <w:r>
-              <w:rPr>
-                <w:noProof/>
-                <w:webHidden/>
-              </w:rPr>
-              <w:fldChar w:fldCharType="begin"/>
-            </w:r>
-            <w:r>
-              <w:rPr>
-                <w:noProof/>
-                <w:webHidden/>
-              </w:rPr>
-              <w:instrText xml:space="preserve"> PAGEREF _Toc219207080 \h </w:instrText>
-            </w:r>
-            <w:r>
-              <w:rPr>
-                <w:noProof/>
-                <w:webHidden/>
-              </w:rPr>
-            </w:r>
-            <w:r>
-              <w:rPr>
-                <w:noProof/>
-                <w:webHidden/>
-              </w:rPr>
-              <w:fldChar w:fldCharType="separate"/>
-            </w:r>
-            <w:r>
-              <w:rPr>
-                <w:noProof/>
-                <w:webHidden/>
-              </w:rPr>
-              <w:t>6</w:t>
-            </w:r>
-            <w:r>
-              <w:rPr>
-                <w:noProof/>
-                <w:webHidden/>
-              </w:rPr>
-              <w:fldChar w:fldCharType="end"/>
-            </w:r>
-          </w:hyperlink>
-        </w:p>
-        <w:p>
-          <w:pPr>
-            <w:pStyle w:val="TOC3"/>
-            <w:tabs>
-              <w:tab w:val="right" w:leader="dot" w:pos="9344"/>
-            </w:tabs>
-            <w:rPr>
-              <w:rFonts w:asciiTheme="minorHAnsi" w:eastAsiaTheme="minorEastAsia" w:hAnsiTheme="minorHAnsi" w:cstheme="minorBidi"/>
-              <w:noProof/>
-              <w:kern w:val="2"/>
-              <w:sz w:val="24"/>
-              <w:szCs w:val="24"/>
-              <w:lang w:eastAsia="hr-HR"/>
-              <w14:ligatures w14:val="standardContextual"/>
-            </w:rPr>
-          </w:pPr>
-          <w:hyperlink w:anchor="_Toc219207081" w:history="1">
-            <w:r>
-              <w:rPr>
-                <w:rStyle w:val="Hyperlink"/>
-                <w:noProof/>
-              </w:rPr>
-              <w:t>&lt;Short description of functionality n&gt;</w:t>
-            </w:r>
-            <w:r>
-              <w:rPr>
-                <w:noProof/>
-                <w:webHidden/>
-              </w:rPr>
-              <w:tab/>
-            </w:r>
-            <w:r>
-              <w:rPr>
-                <w:noProof/>
-                <w:webHidden/>
-              </w:rPr>
-              <w:fldChar w:fldCharType="begin"/>
-            </w:r>
-            <w:r>
-              <w:rPr>
-                <w:noProof/>
-                <w:webHidden/>
-              </w:rPr>
-              <w:instrText xml:space="preserve"> PAGEREF _Toc219207081 \h </w:instrText>
-            </w:r>
-            <w:r>
-              <w:rPr>
-                <w:noProof/>
-                <w:webHidden/>
-              </w:rPr>
-            </w:r>
-            <w:r>
-              <w:rPr>
-                <w:noProof/>
-                <w:webHidden/>
-              </w:rPr>
-              <w:fldChar w:fldCharType="separate"/>
-            </w:r>
-            <w:r>
-              <w:rPr>
-                <w:noProof/>
-                <w:webHidden/>
-              </w:rPr>
-              <w:t>6</w:t>
             </w:r>
             <w:r>
               <w:rPr>
@@ -2531,7 +2310,7 @@
               <w14:ligatures w14:val="standardContextual"/>
             </w:rPr>
           </w:pPr>
-          <w:hyperlink w:anchor="_Toc219207082" w:history="1">
+          <w:hyperlink w:anchor="_Toc219453112" w:history="1">
             <w:r>
               <w:rPr>
                 <w:rStyle w:val="Hyperlink"/>
@@ -2559,7 +2338,7 @@
                 <w:noProof/>
                 <w:webHidden/>
               </w:rPr>
-              <w:instrText xml:space="preserve"> PAGEREF _Toc219207082 \h </w:instrText>
+              <w:instrText xml:space="preserve"> PAGEREF _Toc219453112 \h </w:instrText>
             </w:r>
             <w:r>
               <w:rPr>
@@ -2579,7 +2358,7 @@
                 <w:noProof/>
                 <w:webHidden/>
               </w:rPr>
-              <w:t>6</w:t>
+              <w:t>5</w:t>
             </w:r>
             <w:r>
               <w:rPr>
@@ -2646,7 +2425,7 @@
         </w:rPr>
       </w:pPr>
       <w:bookmarkStart w:id="6" w:name="_Toc3470485"/>
-      <w:bookmarkStart w:id="7" w:name="_Toc219207065"/>
+      <w:bookmarkStart w:id="7" w:name="_Toc219453098"/>
       <w:proofErr w:type="spellStart"/>
       <w:r>
         <w:rPr>
@@ -3495,7 +3274,7 @@
         </w:rPr>
       </w:pPr>
       <w:bookmarkStart w:id="8" w:name="_Toc3470486"/>
-      <w:bookmarkStart w:id="9" w:name="_Toc219207066"/>
+      <w:bookmarkStart w:id="9" w:name="_Toc219453099"/>
       <w:proofErr w:type="spellStart"/>
       <w:r>
         <w:rPr>
@@ -5163,7 +4942,7 @@
         </w:rPr>
       </w:pPr>
       <w:bookmarkStart w:id="10" w:name="_Toc3470487"/>
-      <w:bookmarkStart w:id="11" w:name="_Toc219207067"/>
+      <w:bookmarkStart w:id="11" w:name="_Toc219453100"/>
       <w:proofErr w:type="spellStart"/>
       <w:r>
         <w:rPr>
@@ -5409,7 +5188,7 @@
         </w:rPr>
       </w:pPr>
       <w:bookmarkStart w:id="12" w:name="_Toc3470488"/>
-      <w:bookmarkStart w:id="13" w:name="_Toc219207068"/>
+      <w:bookmarkStart w:id="13" w:name="_Toc219453101"/>
       <w:r>
         <w:rPr>
           <w:rFonts w:cs="Segoe UI"/>
@@ -5954,7 +5733,7 @@
         </w:rPr>
       </w:pPr>
       <w:bookmarkStart w:id="14" w:name="_Toc3470490"/>
-      <w:bookmarkStart w:id="15" w:name="_Toc219207069"/>
+      <w:bookmarkStart w:id="15" w:name="_Toc219453102"/>
       <w:proofErr w:type="spellStart"/>
       <w:r>
         <w:rPr>
@@ -6279,7 +6058,7 @@
         </w:rPr>
       </w:pPr>
       <w:bookmarkStart w:id="16" w:name="_Toc3470491"/>
-      <w:bookmarkStart w:id="17" w:name="_Toc219207070"/>
+      <w:bookmarkStart w:id="17" w:name="_Toc219453103"/>
       <w:r>
         <w:rPr>
           <w:rFonts w:cs="Segoe UI"/>
@@ -6318,6 +6097,7 @@
           <w:rFonts w:cs="Segoe UI"/>
         </w:rPr>
       </w:pPr>
+      <w:bookmarkStart w:id="18" w:name="_Toc219453104"/>
       <w:proofErr w:type="spellStart"/>
       <w:r>
         <w:rPr>
@@ -6578,6 +6358,7 @@
         </w:rPr>
         <w:t>.</w:t>
       </w:r>
+      <w:bookmarkEnd w:id="18"/>
     </w:p>
     <w:p>
       <w:pPr>
@@ -6586,8 +6367,8 @@
           <w:rFonts w:cs="Segoe UI"/>
         </w:rPr>
       </w:pPr>
-      <w:bookmarkStart w:id="18" w:name="_Toc3470492"/>
-      <w:bookmarkStart w:id="19" w:name="_Toc219207071"/>
+      <w:bookmarkStart w:id="19" w:name="_Toc3470492"/>
+      <w:bookmarkStart w:id="20" w:name="_Toc219453105"/>
       <w:proofErr w:type="spellStart"/>
       <w:r>
         <w:rPr>
@@ -6623,16 +6404,16 @@
         </w:rPr>
         <w:t>functionality</w:t>
       </w:r>
-      <w:bookmarkEnd w:id="18"/>
       <w:bookmarkEnd w:id="19"/>
+      <w:bookmarkEnd w:id="20"/>
       <w:proofErr w:type="spellEnd"/>
     </w:p>
     <w:p>
       <w:pPr>
         <w:pStyle w:val="Heading3"/>
       </w:pPr>
-      <w:bookmarkStart w:id="20" w:name="_Toc3470493"/>
-      <w:bookmarkStart w:id="21" w:name="_Toc219207072"/>
+      <w:bookmarkStart w:id="21" w:name="_Toc3470493"/>
+      <w:bookmarkStart w:id="22" w:name="_Toc219453106"/>
       <w:r>
         <w:t>&lt;</w:t>
       </w:r>
@@ -6655,566 +6436,7 @@
       <w:r>
         <w:t>&gt;</w:t>
       </w:r>
-      <w:bookmarkEnd w:id="20"/>
       <w:bookmarkEnd w:id="21"/>
-    </w:p>
-    <w:p>
-      <w:pPr>
-        <w:pStyle w:val="Heading3"/>
-        <w:rPr>
-          <w:rFonts w:cs="Tahoma"/>
-          <w:b w:val="0"/>
-          <w:bCs w:val="0"/>
-          <w:color w:val="auto"/>
-          <w:sz w:val="20"/>
-          <w:szCs w:val="20"/>
-        </w:rPr>
-      </w:pPr>
-      <w:bookmarkStart w:id="22" w:name="_Toc219207073"/>
-      <w:proofErr w:type="spellStart"/>
-      <w:r>
-        <w:rPr>
-          <w:rFonts w:cs="Tahoma"/>
-          <w:b w:val="0"/>
-          <w:bCs w:val="0"/>
-          <w:color w:val="auto"/>
-          <w:sz w:val="20"/>
-          <w:szCs w:val="20"/>
-        </w:rPr>
-        <w:t>The</w:t>
-      </w:r>
-      <w:proofErr w:type="spellEnd"/>
-      <w:r>
-        <w:rPr>
-          <w:rFonts w:cs="Tahoma"/>
-          <w:b w:val="0"/>
-          <w:bCs w:val="0"/>
-          <w:color w:val="auto"/>
-          <w:sz w:val="20"/>
-          <w:szCs w:val="20"/>
-        </w:rPr>
-        <w:t xml:space="preserve"> system </w:t>
-      </w:r>
-      <w:proofErr w:type="spellStart"/>
-      <w:r>
-        <w:rPr>
-          <w:rFonts w:cs="Tahoma"/>
-          <w:b w:val="0"/>
-          <w:bCs w:val="0"/>
-          <w:color w:val="auto"/>
-          <w:sz w:val="20"/>
-          <w:szCs w:val="20"/>
-        </w:rPr>
-        <w:t>shall</w:t>
-      </w:r>
-      <w:proofErr w:type="spellEnd"/>
-      <w:r>
-        <w:rPr>
-          <w:rFonts w:cs="Tahoma"/>
-          <w:b w:val="0"/>
-          <w:bCs w:val="0"/>
-          <w:color w:val="auto"/>
-          <w:sz w:val="20"/>
-          <w:szCs w:val="20"/>
-        </w:rPr>
-        <w:t xml:space="preserve"> </w:t>
-      </w:r>
-      <w:proofErr w:type="spellStart"/>
-      <w:r>
-        <w:rPr>
-          <w:rFonts w:cs="Tahoma"/>
-          <w:b w:val="0"/>
-          <w:bCs w:val="0"/>
-          <w:color w:val="auto"/>
-          <w:sz w:val="20"/>
-          <w:szCs w:val="20"/>
-        </w:rPr>
-        <w:t>receive</w:t>
-      </w:r>
-      <w:proofErr w:type="spellEnd"/>
-      <w:r>
-        <w:rPr>
-          <w:rFonts w:cs="Tahoma"/>
-          <w:b w:val="0"/>
-          <w:bCs w:val="0"/>
-          <w:color w:val="auto"/>
-          <w:sz w:val="20"/>
-          <w:szCs w:val="20"/>
-        </w:rPr>
-        <w:t xml:space="preserve"> data </w:t>
-      </w:r>
-      <w:proofErr w:type="spellStart"/>
-      <w:r>
-        <w:rPr>
-          <w:rFonts w:cs="Tahoma"/>
-          <w:b w:val="0"/>
-          <w:bCs w:val="0"/>
-          <w:color w:val="auto"/>
-          <w:sz w:val="20"/>
-          <w:szCs w:val="20"/>
-        </w:rPr>
-        <w:t>from</w:t>
-      </w:r>
-      <w:proofErr w:type="spellEnd"/>
-      <w:r>
-        <w:rPr>
-          <w:rFonts w:cs="Tahoma"/>
-          <w:b w:val="0"/>
-          <w:bCs w:val="0"/>
-          <w:color w:val="auto"/>
-          <w:sz w:val="20"/>
-          <w:szCs w:val="20"/>
-        </w:rPr>
-        <w:t xml:space="preserve"> </w:t>
-      </w:r>
-      <w:proofErr w:type="spellStart"/>
-      <w:r>
-        <w:rPr>
-          <w:rFonts w:cs="Tahoma"/>
-          <w:b w:val="0"/>
-          <w:bCs w:val="0"/>
-          <w:color w:val="auto"/>
-          <w:sz w:val="20"/>
-          <w:szCs w:val="20"/>
-        </w:rPr>
-        <w:t>IoT</w:t>
-      </w:r>
-      <w:proofErr w:type="spellEnd"/>
-      <w:r>
-        <w:rPr>
-          <w:rFonts w:cs="Tahoma"/>
-          <w:b w:val="0"/>
-          <w:bCs w:val="0"/>
-          <w:color w:val="auto"/>
-          <w:sz w:val="20"/>
-          <w:szCs w:val="20"/>
-        </w:rPr>
-        <w:t xml:space="preserve"> </w:t>
-      </w:r>
-      <w:proofErr w:type="spellStart"/>
-      <w:r>
-        <w:rPr>
-          <w:rFonts w:cs="Tahoma"/>
-          <w:b w:val="0"/>
-          <w:bCs w:val="0"/>
-          <w:color w:val="auto"/>
-          <w:sz w:val="20"/>
-          <w:szCs w:val="20"/>
-        </w:rPr>
-        <w:t>sensors</w:t>
-      </w:r>
-      <w:proofErr w:type="spellEnd"/>
-      <w:r>
-        <w:rPr>
-          <w:rFonts w:cs="Tahoma"/>
-          <w:b w:val="0"/>
-          <w:bCs w:val="0"/>
-          <w:color w:val="auto"/>
-          <w:sz w:val="20"/>
-          <w:szCs w:val="20"/>
-        </w:rPr>
-        <w:t xml:space="preserve"> </w:t>
-      </w:r>
-      <w:proofErr w:type="spellStart"/>
-      <w:r>
-        <w:rPr>
-          <w:rFonts w:cs="Tahoma"/>
-          <w:b w:val="0"/>
-          <w:bCs w:val="0"/>
-          <w:color w:val="auto"/>
-          <w:sz w:val="20"/>
-          <w:szCs w:val="20"/>
-        </w:rPr>
-        <w:t>and</w:t>
-      </w:r>
-      <w:proofErr w:type="spellEnd"/>
-      <w:r>
-        <w:rPr>
-          <w:rFonts w:cs="Tahoma"/>
-          <w:b w:val="0"/>
-          <w:bCs w:val="0"/>
-          <w:color w:val="auto"/>
-          <w:sz w:val="20"/>
-          <w:szCs w:val="20"/>
-        </w:rPr>
-        <w:t xml:space="preserve"> display </w:t>
-      </w:r>
-      <w:proofErr w:type="spellStart"/>
-      <w:r>
-        <w:rPr>
-          <w:rFonts w:cs="Tahoma"/>
-          <w:b w:val="0"/>
-          <w:bCs w:val="0"/>
-          <w:color w:val="auto"/>
-          <w:sz w:val="20"/>
-          <w:szCs w:val="20"/>
-        </w:rPr>
-        <w:t>it</w:t>
-      </w:r>
-      <w:proofErr w:type="spellEnd"/>
-      <w:r>
-        <w:rPr>
-          <w:rFonts w:cs="Tahoma"/>
-          <w:b w:val="0"/>
-          <w:bCs w:val="0"/>
-          <w:color w:val="auto"/>
-          <w:sz w:val="20"/>
-          <w:szCs w:val="20"/>
-        </w:rPr>
-        <w:t xml:space="preserve"> </w:t>
-      </w:r>
-      <w:proofErr w:type="spellStart"/>
-      <w:r>
-        <w:rPr>
-          <w:rFonts w:cs="Tahoma"/>
-          <w:b w:val="0"/>
-          <w:bCs w:val="0"/>
-          <w:color w:val="auto"/>
-          <w:sz w:val="20"/>
-          <w:szCs w:val="20"/>
-        </w:rPr>
-        <w:t>in</w:t>
-      </w:r>
-      <w:proofErr w:type="spellEnd"/>
-      <w:r>
-        <w:rPr>
-          <w:rFonts w:cs="Tahoma"/>
-          <w:b w:val="0"/>
-          <w:bCs w:val="0"/>
-          <w:color w:val="auto"/>
-          <w:sz w:val="20"/>
-          <w:szCs w:val="20"/>
-        </w:rPr>
-        <w:t xml:space="preserve"> </w:t>
-      </w:r>
-      <w:proofErr w:type="spellStart"/>
-      <w:r>
-        <w:rPr>
-          <w:rFonts w:cs="Tahoma"/>
-          <w:b w:val="0"/>
-          <w:bCs w:val="0"/>
-          <w:color w:val="auto"/>
-          <w:sz w:val="20"/>
-          <w:szCs w:val="20"/>
-        </w:rPr>
-        <w:t>the</w:t>
-      </w:r>
-      <w:proofErr w:type="spellEnd"/>
-      <w:r>
-        <w:rPr>
-          <w:rFonts w:cs="Tahoma"/>
-          <w:b w:val="0"/>
-          <w:bCs w:val="0"/>
-          <w:color w:val="auto"/>
-          <w:sz w:val="20"/>
-          <w:szCs w:val="20"/>
-        </w:rPr>
-        <w:t xml:space="preserve"> web </w:t>
-      </w:r>
-      <w:proofErr w:type="spellStart"/>
-      <w:r>
-        <w:rPr>
-          <w:rFonts w:cs="Tahoma"/>
-          <w:b w:val="0"/>
-          <w:bCs w:val="0"/>
-          <w:color w:val="auto"/>
-          <w:sz w:val="20"/>
-          <w:szCs w:val="20"/>
-        </w:rPr>
-        <w:t>application</w:t>
-      </w:r>
-      <w:proofErr w:type="spellEnd"/>
-      <w:r>
-        <w:rPr>
-          <w:rFonts w:cs="Tahoma"/>
-          <w:b w:val="0"/>
-          <w:bCs w:val="0"/>
-          <w:color w:val="auto"/>
-          <w:sz w:val="20"/>
-          <w:szCs w:val="20"/>
-        </w:rPr>
-        <w:t xml:space="preserve">. </w:t>
-      </w:r>
-      <w:proofErr w:type="spellStart"/>
-      <w:r>
-        <w:rPr>
-          <w:rFonts w:cs="Tahoma"/>
-          <w:b w:val="0"/>
-          <w:bCs w:val="0"/>
-          <w:color w:val="auto"/>
-          <w:sz w:val="20"/>
-          <w:szCs w:val="20"/>
-        </w:rPr>
-        <w:t>The</w:t>
-      </w:r>
-      <w:proofErr w:type="spellEnd"/>
-      <w:r>
-        <w:rPr>
-          <w:rFonts w:cs="Tahoma"/>
-          <w:b w:val="0"/>
-          <w:bCs w:val="0"/>
-          <w:color w:val="auto"/>
-          <w:sz w:val="20"/>
-          <w:szCs w:val="20"/>
-        </w:rPr>
-        <w:t xml:space="preserve"> data </w:t>
-      </w:r>
-      <w:proofErr w:type="spellStart"/>
-      <w:r>
-        <w:rPr>
-          <w:rFonts w:cs="Tahoma"/>
-          <w:b w:val="0"/>
-          <w:bCs w:val="0"/>
-          <w:color w:val="auto"/>
-          <w:sz w:val="20"/>
-          <w:szCs w:val="20"/>
-        </w:rPr>
-        <w:t>shall</w:t>
-      </w:r>
-      <w:proofErr w:type="spellEnd"/>
-      <w:r>
-        <w:rPr>
-          <w:rFonts w:cs="Tahoma"/>
-          <w:b w:val="0"/>
-          <w:bCs w:val="0"/>
-          <w:color w:val="auto"/>
-          <w:sz w:val="20"/>
-          <w:szCs w:val="20"/>
-        </w:rPr>
-        <w:t xml:space="preserve"> </w:t>
-      </w:r>
-      <w:proofErr w:type="spellStart"/>
-      <w:r>
-        <w:rPr>
-          <w:rFonts w:cs="Tahoma"/>
-          <w:b w:val="0"/>
-          <w:bCs w:val="0"/>
-          <w:color w:val="auto"/>
-          <w:sz w:val="20"/>
-          <w:szCs w:val="20"/>
-        </w:rPr>
-        <w:t>include</w:t>
-      </w:r>
-      <w:proofErr w:type="spellEnd"/>
-      <w:r>
-        <w:rPr>
-          <w:rFonts w:cs="Tahoma"/>
-          <w:b w:val="0"/>
-          <w:bCs w:val="0"/>
-          <w:color w:val="auto"/>
-          <w:sz w:val="20"/>
-          <w:szCs w:val="20"/>
-        </w:rPr>
-        <w:t xml:space="preserve"> </w:t>
-      </w:r>
-      <w:proofErr w:type="spellStart"/>
-      <w:r>
-        <w:rPr>
-          <w:rFonts w:cs="Tahoma"/>
-          <w:b w:val="0"/>
-          <w:bCs w:val="0"/>
-          <w:color w:val="auto"/>
-          <w:sz w:val="20"/>
-          <w:szCs w:val="20"/>
-        </w:rPr>
-        <w:t>information</w:t>
-      </w:r>
-      <w:proofErr w:type="spellEnd"/>
-      <w:r>
-        <w:rPr>
-          <w:rFonts w:cs="Tahoma"/>
-          <w:b w:val="0"/>
-          <w:bCs w:val="0"/>
-          <w:color w:val="auto"/>
-          <w:sz w:val="20"/>
-          <w:szCs w:val="20"/>
-        </w:rPr>
-        <w:t xml:space="preserve"> </w:t>
-      </w:r>
-      <w:proofErr w:type="spellStart"/>
-      <w:r>
-        <w:rPr>
-          <w:rFonts w:cs="Tahoma"/>
-          <w:b w:val="0"/>
-          <w:bCs w:val="0"/>
-          <w:color w:val="auto"/>
-          <w:sz w:val="20"/>
-          <w:szCs w:val="20"/>
-        </w:rPr>
-        <w:t>about</w:t>
-      </w:r>
-      <w:proofErr w:type="spellEnd"/>
-      <w:r>
-        <w:rPr>
-          <w:rFonts w:cs="Tahoma"/>
-          <w:b w:val="0"/>
-          <w:bCs w:val="0"/>
-          <w:color w:val="auto"/>
-          <w:sz w:val="20"/>
-          <w:szCs w:val="20"/>
-        </w:rPr>
-        <w:t xml:space="preserve"> </w:t>
-      </w:r>
-      <w:proofErr w:type="spellStart"/>
-      <w:r>
-        <w:rPr>
-          <w:rFonts w:cs="Tahoma"/>
-          <w:b w:val="0"/>
-          <w:bCs w:val="0"/>
-          <w:color w:val="auto"/>
-          <w:sz w:val="20"/>
-          <w:szCs w:val="20"/>
-        </w:rPr>
-        <w:t>earthquakes</w:t>
-      </w:r>
-      <w:proofErr w:type="spellEnd"/>
-      <w:r>
-        <w:rPr>
-          <w:rFonts w:cs="Tahoma"/>
-          <w:b w:val="0"/>
-          <w:bCs w:val="0"/>
-          <w:color w:val="auto"/>
-          <w:sz w:val="20"/>
-          <w:szCs w:val="20"/>
-        </w:rPr>
-        <w:t xml:space="preserve">, </w:t>
-      </w:r>
-      <w:proofErr w:type="spellStart"/>
-      <w:r>
-        <w:rPr>
-          <w:rFonts w:cs="Tahoma"/>
-          <w:b w:val="0"/>
-          <w:bCs w:val="0"/>
-          <w:color w:val="auto"/>
-          <w:sz w:val="20"/>
-          <w:szCs w:val="20"/>
-        </w:rPr>
-        <w:t>floods</w:t>
-      </w:r>
-      <w:proofErr w:type="spellEnd"/>
-      <w:r>
-        <w:rPr>
-          <w:rFonts w:cs="Tahoma"/>
-          <w:b w:val="0"/>
-          <w:bCs w:val="0"/>
-          <w:color w:val="auto"/>
-          <w:sz w:val="20"/>
-          <w:szCs w:val="20"/>
-        </w:rPr>
-        <w:t xml:space="preserve">, </w:t>
-      </w:r>
-      <w:proofErr w:type="spellStart"/>
-      <w:r>
-        <w:rPr>
-          <w:rFonts w:cs="Tahoma"/>
-          <w:b w:val="0"/>
-          <w:bCs w:val="0"/>
-          <w:color w:val="auto"/>
-          <w:sz w:val="20"/>
-          <w:szCs w:val="20"/>
-        </w:rPr>
-        <w:t>and</w:t>
-      </w:r>
-      <w:proofErr w:type="spellEnd"/>
-      <w:r>
-        <w:rPr>
-          <w:rFonts w:cs="Tahoma"/>
-          <w:b w:val="0"/>
-          <w:bCs w:val="0"/>
-          <w:color w:val="auto"/>
-          <w:sz w:val="20"/>
-          <w:szCs w:val="20"/>
-        </w:rPr>
-        <w:t xml:space="preserve"> </w:t>
-      </w:r>
-      <w:proofErr w:type="spellStart"/>
-      <w:r>
-        <w:rPr>
-          <w:rFonts w:cs="Tahoma"/>
-          <w:b w:val="0"/>
-          <w:bCs w:val="0"/>
-          <w:color w:val="auto"/>
-          <w:sz w:val="20"/>
-          <w:szCs w:val="20"/>
-        </w:rPr>
-        <w:t>air</w:t>
-      </w:r>
-      <w:proofErr w:type="spellEnd"/>
-      <w:r>
-        <w:rPr>
-          <w:rFonts w:cs="Tahoma"/>
-          <w:b w:val="0"/>
-          <w:bCs w:val="0"/>
-          <w:color w:val="auto"/>
-          <w:sz w:val="20"/>
-          <w:szCs w:val="20"/>
-        </w:rPr>
-        <w:t xml:space="preserve"> </w:t>
-      </w:r>
-      <w:proofErr w:type="spellStart"/>
-      <w:r>
-        <w:rPr>
-          <w:rFonts w:cs="Tahoma"/>
-          <w:b w:val="0"/>
-          <w:bCs w:val="0"/>
-          <w:color w:val="auto"/>
-          <w:sz w:val="20"/>
-          <w:szCs w:val="20"/>
-        </w:rPr>
-        <w:t>quality</w:t>
-      </w:r>
-      <w:proofErr w:type="spellEnd"/>
-      <w:r>
-        <w:rPr>
-          <w:rFonts w:cs="Tahoma"/>
-          <w:b w:val="0"/>
-          <w:bCs w:val="0"/>
-          <w:color w:val="auto"/>
-          <w:sz w:val="20"/>
-          <w:szCs w:val="20"/>
-        </w:rPr>
-        <w:t>.</w:t>
-      </w:r>
-    </w:p>
-    <w:p>
-      <w:pPr>
-        <w:pStyle w:val="Heading3"/>
-      </w:pPr>
-      <w:r>
-        <w:t>&lt;</w:t>
-      </w:r>
-      <w:proofErr w:type="spellStart"/>
-      <w:r>
-        <w:t>Alert</w:t>
-      </w:r>
-      <w:proofErr w:type="spellEnd"/>
-      <w:r>
-        <w:t xml:space="preserve"> </w:t>
-      </w:r>
-      <w:proofErr w:type="spellStart"/>
-      <w:r>
-        <w:t>generation</w:t>
-      </w:r>
-      <w:proofErr w:type="spellEnd"/>
-      <w:r>
-        <w:t xml:space="preserve"> </w:t>
-      </w:r>
-      <w:proofErr w:type="spellStart"/>
-      <w:r>
-        <w:t>and</w:t>
-      </w:r>
-      <w:proofErr w:type="spellEnd"/>
-      <w:r>
-        <w:t xml:space="preserve"> </w:t>
-      </w:r>
-      <w:proofErr w:type="spellStart"/>
-      <w:r>
-        <w:t>distribution</w:t>
-      </w:r>
-      <w:proofErr w:type="spellEnd"/>
-      <w:r>
-        <w:t>&gt;</w:t>
-      </w:r>
       <w:bookmarkEnd w:id="22"/>
     </w:p>
     <w:p>
@@ -7236,63 +6458,71 @@
       </w:r>
       <w:proofErr w:type="spellStart"/>
       <w:r>
-        <w:t>generate</w:t>
-      </w:r>
-      <w:proofErr w:type="spellEnd"/>
-      <w:r>
-        <w:t xml:space="preserve"> </w:t>
-      </w:r>
-      <w:proofErr w:type="spellStart"/>
-      <w:r>
-        <w:t>alerts</w:t>
-      </w:r>
-      <w:proofErr w:type="spellEnd"/>
-      <w:r>
-        <w:t xml:space="preserve"> </w:t>
-      </w:r>
-      <w:proofErr w:type="spellStart"/>
-      <w:r>
-        <w:t>when</w:t>
-      </w:r>
-      <w:proofErr w:type="spellEnd"/>
-      <w:r>
-        <w:t xml:space="preserve"> </w:t>
-      </w:r>
-      <w:proofErr w:type="spellStart"/>
-      <w:r>
-        <w:t>sensor</w:t>
-      </w:r>
-      <w:proofErr w:type="spellEnd"/>
-      <w:r>
-        <w:t xml:space="preserve"> </w:t>
-      </w:r>
-      <w:proofErr w:type="spellStart"/>
-      <w:r>
-        <w:t>values</w:t>
-      </w:r>
-      <w:proofErr w:type="spellEnd"/>
-      <w:r>
-        <w:t xml:space="preserve"> </w:t>
-      </w:r>
-      <w:proofErr w:type="spellStart"/>
-      <w:r>
-        <w:t>exceed</w:t>
-      </w:r>
-      <w:proofErr w:type="spellEnd"/>
-      <w:r>
-        <w:t xml:space="preserve"> </w:t>
-      </w:r>
-      <w:proofErr w:type="spellStart"/>
-      <w:r>
-        <w:t>predefined</w:t>
-      </w:r>
-      <w:proofErr w:type="spellEnd"/>
-      <w:r>
-        <w:t xml:space="preserve"> </w:t>
-      </w:r>
-      <w:proofErr w:type="spellStart"/>
-      <w:r>
-        <w:t>limits</w:t>
+        <w:t>receive</w:t>
+      </w:r>
+      <w:proofErr w:type="spellEnd"/>
+      <w:r>
+        <w:t xml:space="preserve"> data </w:t>
+      </w:r>
+      <w:proofErr w:type="spellStart"/>
+      <w:r>
+        <w:t>from</w:t>
+      </w:r>
+      <w:proofErr w:type="spellEnd"/>
+      <w:r>
+        <w:t xml:space="preserve"> </w:t>
+      </w:r>
+      <w:proofErr w:type="spellStart"/>
+      <w:r>
+        <w:t>IoT</w:t>
+      </w:r>
+      <w:proofErr w:type="spellEnd"/>
+      <w:r>
+        <w:t xml:space="preserve"> </w:t>
+      </w:r>
+      <w:proofErr w:type="spellStart"/>
+      <w:r>
+        <w:t>sensors</w:t>
+      </w:r>
+      <w:proofErr w:type="spellEnd"/>
+      <w:r>
+        <w:t xml:space="preserve"> </w:t>
+      </w:r>
+      <w:proofErr w:type="spellStart"/>
+      <w:r>
+        <w:t>and</w:t>
+      </w:r>
+      <w:proofErr w:type="spellEnd"/>
+      <w:r>
+        <w:t xml:space="preserve"> display </w:t>
+      </w:r>
+      <w:proofErr w:type="spellStart"/>
+      <w:r>
+        <w:t>it</w:t>
+      </w:r>
+      <w:proofErr w:type="spellEnd"/>
+      <w:r>
+        <w:t xml:space="preserve"> </w:t>
+      </w:r>
+      <w:proofErr w:type="spellStart"/>
+      <w:r>
+        <w:t>in</w:t>
+      </w:r>
+      <w:proofErr w:type="spellEnd"/>
+      <w:r>
+        <w:t xml:space="preserve"> </w:t>
+      </w:r>
+      <w:proofErr w:type="spellStart"/>
+      <w:r>
+        <w:t>the</w:t>
+      </w:r>
+      <w:proofErr w:type="spellEnd"/>
+      <w:r>
+        <w:t xml:space="preserve"> web </w:t>
+      </w:r>
+      <w:proofErr w:type="spellStart"/>
+      <w:r>
+        <w:t>application</w:t>
       </w:r>
       <w:proofErr w:type="spellEnd"/>
       <w:r>
@@ -7300,11 +6530,11 @@
       </w:r>
       <w:proofErr w:type="spellStart"/>
       <w:r>
-        <w:t>Alerts</w:t>
-      </w:r>
-      <w:proofErr w:type="spellEnd"/>
-      <w:r>
-        <w:t xml:space="preserve"> </w:t>
+        <w:t>The</w:t>
+      </w:r>
+      <w:proofErr w:type="spellEnd"/>
+      <w:r>
+        <w:t xml:space="preserve"> data </w:t>
       </w:r>
       <w:proofErr w:type="spellStart"/>
       <w:r>
@@ -7316,27 +6546,43 @@
       </w:r>
       <w:proofErr w:type="spellStart"/>
       <w:r>
-        <w:t>be</w:t>
-      </w:r>
-      <w:proofErr w:type="spellEnd"/>
-      <w:r>
-        <w:t xml:space="preserve"> </w:t>
-      </w:r>
-      <w:proofErr w:type="spellStart"/>
-      <w:r>
-        <w:t>sent</w:t>
-      </w:r>
-      <w:proofErr w:type="spellEnd"/>
-      <w:r>
-        <w:t xml:space="preserve"> to </w:t>
-      </w:r>
-      <w:proofErr w:type="spellStart"/>
-      <w:r>
-        <w:t>administrators</w:t>
-      </w:r>
-      <w:proofErr w:type="spellEnd"/>
-      <w:r>
-        <w:t xml:space="preserve"> </w:t>
+        <w:t>include</w:t>
+      </w:r>
+      <w:proofErr w:type="spellEnd"/>
+      <w:r>
+        <w:t xml:space="preserve"> </w:t>
+      </w:r>
+      <w:proofErr w:type="spellStart"/>
+      <w:r>
+        <w:t>information</w:t>
+      </w:r>
+      <w:proofErr w:type="spellEnd"/>
+      <w:r>
+        <w:t xml:space="preserve"> </w:t>
+      </w:r>
+      <w:proofErr w:type="spellStart"/>
+      <w:r>
+        <w:t>about</w:t>
+      </w:r>
+      <w:proofErr w:type="spellEnd"/>
+      <w:r>
+        <w:t xml:space="preserve"> </w:t>
+      </w:r>
+      <w:proofErr w:type="spellStart"/>
+      <w:r>
+        <w:t>earthquakes</w:t>
+      </w:r>
+      <w:proofErr w:type="spellEnd"/>
+      <w:r>
+        <w:t xml:space="preserve">, </w:t>
+      </w:r>
+      <w:proofErr w:type="spellStart"/>
+      <w:r>
+        <w:t>floods</w:t>
+      </w:r>
+      <w:proofErr w:type="spellEnd"/>
+      <w:r>
+        <w:t xml:space="preserve">, </w:t>
       </w:r>
       <w:proofErr w:type="spellStart"/>
       <w:r>
@@ -7348,20 +6594,17 @@
       </w:r>
       <w:proofErr w:type="spellStart"/>
       <w:r>
-        <w:t>emergency</w:t>
-      </w:r>
-      <w:proofErr w:type="spellEnd"/>
-      <w:r>
-        <w:t xml:space="preserve"> </w:t>
-      </w:r>
-      <w:proofErr w:type="spellStart"/>
-      <w:r>
-        <w:t>responders</w:t>
-      </w:r>
-      <w:proofErr w:type="spellEnd"/>
-      <w:r>
-        <w:t>.</w:t>
-      </w:r>
+        <w:t>air</w:t>
+      </w:r>
+      <w:proofErr w:type="spellEnd"/>
+      <w:r>
+        <w:t xml:space="preserve"> </w:t>
+      </w:r>
+      <w:proofErr w:type="spellStart"/>
+      <w:r>
+        <w:t>quality</w:t>
+      </w:r>
+      <w:proofErr w:type="spellEnd"/>
       <w:r>
         <w:t>.</w:t>
       </w:r>
@@ -7370,24 +6613,37 @@
       <w:pPr>
         <w:pStyle w:val="Heading3"/>
       </w:pPr>
-      <w:bookmarkStart w:id="23" w:name="_Toc219207074"/>
+      <w:bookmarkStart w:id="23" w:name="_Toc219453107"/>
       <w:r>
         <w:t>&lt;</w:t>
       </w:r>
-      <w:r>
-        <w:t xml:space="preserve"> Mobile </w:t>
-      </w:r>
-      <w:proofErr w:type="spellStart"/>
-      <w:r>
-        <w:t>application</w:t>
-      </w:r>
-      <w:proofErr w:type="spellEnd"/>
-      <w:r>
-        <w:t xml:space="preserve"> for </w:t>
-      </w:r>
-      <w:proofErr w:type="spellStart"/>
-      <w:r>
-        <w:t>responders</w:t>
+      <w:proofErr w:type="spellStart"/>
+      <w:r>
+        <w:t>Alert</w:t>
+      </w:r>
+      <w:proofErr w:type="spellEnd"/>
+      <w:r>
+        <w:t xml:space="preserve"> </w:t>
+      </w:r>
+      <w:proofErr w:type="spellStart"/>
+      <w:r>
+        <w:t>generation</w:t>
+      </w:r>
+      <w:proofErr w:type="spellEnd"/>
+      <w:r>
+        <w:t xml:space="preserve"> </w:t>
+      </w:r>
+      <w:proofErr w:type="spellStart"/>
+      <w:r>
+        <w:t>and</w:t>
+      </w:r>
+      <w:proofErr w:type="spellEnd"/>
+      <w:r>
+        <w:t xml:space="preserve"> </w:t>
+      </w:r>
+      <w:proofErr w:type="spellStart"/>
+      <w:r>
+        <w:t>distribution</w:t>
       </w:r>
       <w:proofErr w:type="spellEnd"/>
       <w:r>
@@ -7396,284 +6652,176 @@
       <w:bookmarkEnd w:id="23"/>
     </w:p>
     <w:p>
-      <w:pPr>
-        <w:jc w:val="both"/>
-        <w:rPr>
-          <w:rFonts w:cs="Segoe UI"/>
-          <w:color w:val="3B3838"/>
-        </w:rPr>
-      </w:pPr>
-      <w:proofErr w:type="spellStart"/>
-      <w:r>
-        <w:rPr>
-          <w:rFonts w:cs="Segoe UI"/>
-          <w:color w:val="3B3838"/>
-        </w:rPr>
+      <w:proofErr w:type="spellStart"/>
+      <w:r>
         <w:t>The</w:t>
       </w:r>
       <w:proofErr w:type="spellEnd"/>
       <w:r>
-        <w:rPr>
-          <w:rFonts w:cs="Segoe UI"/>
-          <w:color w:val="3B3838"/>
-        </w:rPr>
-        <w:t xml:space="preserve"> </w:t>
-      </w:r>
-      <w:proofErr w:type="spellStart"/>
-      <w:r>
-        <w:rPr>
-          <w:rFonts w:cs="Segoe UI"/>
-          <w:color w:val="3B3838"/>
-        </w:rPr>
-        <w:t>mobile</w:t>
-      </w:r>
-      <w:proofErr w:type="spellEnd"/>
-      <w:r>
-        <w:rPr>
-          <w:rFonts w:cs="Segoe UI"/>
-          <w:color w:val="3B3838"/>
-        </w:rPr>
-        <w:t xml:space="preserve"> </w:t>
-      </w:r>
-      <w:proofErr w:type="spellStart"/>
-      <w:r>
-        <w:rPr>
-          <w:rFonts w:cs="Segoe UI"/>
-          <w:color w:val="3B3838"/>
-        </w:rPr>
-        <w:t>application</w:t>
-      </w:r>
-      <w:proofErr w:type="spellEnd"/>
-      <w:r>
-        <w:rPr>
-          <w:rFonts w:cs="Segoe UI"/>
-          <w:color w:val="3B3838"/>
-        </w:rPr>
-        <w:t xml:space="preserve"> </w:t>
-      </w:r>
-      <w:proofErr w:type="spellStart"/>
-      <w:r>
-        <w:rPr>
-          <w:rFonts w:cs="Segoe UI"/>
-          <w:color w:val="3B3838"/>
-        </w:rPr>
+        <w:t xml:space="preserve"> system </w:t>
+      </w:r>
+      <w:proofErr w:type="spellStart"/>
+      <w:r>
         <w:t>shall</w:t>
       </w:r>
       <w:proofErr w:type="spellEnd"/>
       <w:r>
-        <w:rPr>
-          <w:rFonts w:cs="Segoe UI"/>
-          <w:color w:val="3B3838"/>
-        </w:rPr>
-        <w:t xml:space="preserve"> </w:t>
-      </w:r>
-      <w:proofErr w:type="spellStart"/>
-      <w:r>
-        <w:rPr>
-          <w:rFonts w:cs="Segoe UI"/>
-          <w:color w:val="3B3838"/>
-        </w:rPr>
-        <w:t>allow</w:t>
-      </w:r>
-      <w:proofErr w:type="spellEnd"/>
-      <w:r>
-        <w:rPr>
-          <w:rFonts w:cs="Segoe UI"/>
-          <w:color w:val="3B3838"/>
-        </w:rPr>
-        <w:t xml:space="preserve"> </w:t>
-      </w:r>
-      <w:proofErr w:type="spellStart"/>
-      <w:r>
-        <w:rPr>
-          <w:rFonts w:cs="Segoe UI"/>
-          <w:color w:val="3B3838"/>
-        </w:rPr>
+        <w:t xml:space="preserve"> </w:t>
+      </w:r>
+      <w:proofErr w:type="spellStart"/>
+      <w:r>
+        <w:t>generate</w:t>
+      </w:r>
+      <w:proofErr w:type="spellEnd"/>
+      <w:r>
+        <w:t xml:space="preserve"> </w:t>
+      </w:r>
+      <w:proofErr w:type="spellStart"/>
+      <w:r>
+        <w:t>alerts</w:t>
+      </w:r>
+      <w:proofErr w:type="spellEnd"/>
+      <w:r>
+        <w:t xml:space="preserve"> </w:t>
+      </w:r>
+      <w:proofErr w:type="spellStart"/>
+      <w:r>
+        <w:t>when</w:t>
+      </w:r>
+      <w:proofErr w:type="spellEnd"/>
+      <w:r>
+        <w:t xml:space="preserve"> </w:t>
+      </w:r>
+      <w:proofErr w:type="spellStart"/>
+      <w:r>
+        <w:t>sensor</w:t>
+      </w:r>
+      <w:proofErr w:type="spellEnd"/>
+      <w:r>
+        <w:t xml:space="preserve"> </w:t>
+      </w:r>
+      <w:proofErr w:type="spellStart"/>
+      <w:r>
+        <w:t>values</w:t>
+      </w:r>
+      <w:proofErr w:type="spellEnd"/>
+      <w:r>
+        <w:t xml:space="preserve"> </w:t>
+      </w:r>
+      <w:proofErr w:type="spellStart"/>
+      <w:r>
+        <w:t>exceed</w:t>
+      </w:r>
+      <w:proofErr w:type="spellEnd"/>
+      <w:r>
+        <w:t xml:space="preserve"> </w:t>
+      </w:r>
+      <w:proofErr w:type="spellStart"/>
+      <w:r>
+        <w:t>predefined</w:t>
+      </w:r>
+      <w:proofErr w:type="spellEnd"/>
+      <w:r>
+        <w:t xml:space="preserve"> </w:t>
+      </w:r>
+      <w:proofErr w:type="spellStart"/>
+      <w:r>
+        <w:t>limits</w:t>
+      </w:r>
+      <w:proofErr w:type="spellEnd"/>
+      <w:r>
+        <w:t xml:space="preserve">. </w:t>
+      </w:r>
+      <w:proofErr w:type="spellStart"/>
+      <w:r>
+        <w:t>Alerts</w:t>
+      </w:r>
+      <w:proofErr w:type="spellEnd"/>
+      <w:r>
+        <w:t xml:space="preserve"> </w:t>
+      </w:r>
+      <w:proofErr w:type="spellStart"/>
+      <w:r>
+        <w:t>shall</w:t>
+      </w:r>
+      <w:proofErr w:type="spellEnd"/>
+      <w:r>
+        <w:t xml:space="preserve"> </w:t>
+      </w:r>
+      <w:proofErr w:type="spellStart"/>
+      <w:r>
+        <w:t>be</w:t>
+      </w:r>
+      <w:proofErr w:type="spellEnd"/>
+      <w:r>
+        <w:t xml:space="preserve"> </w:t>
+      </w:r>
+      <w:proofErr w:type="spellStart"/>
+      <w:r>
+        <w:t>sent</w:t>
+      </w:r>
+      <w:proofErr w:type="spellEnd"/>
+      <w:r>
+        <w:t xml:space="preserve"> to </w:t>
+      </w:r>
+      <w:proofErr w:type="spellStart"/>
+      <w:r>
+        <w:t>administrators</w:t>
+      </w:r>
+      <w:proofErr w:type="spellEnd"/>
+      <w:r>
+        <w:t xml:space="preserve"> </w:t>
+      </w:r>
+      <w:proofErr w:type="spellStart"/>
+      <w:r>
+        <w:t>and</w:t>
+      </w:r>
+      <w:proofErr w:type="spellEnd"/>
+      <w:r>
+        <w:t xml:space="preserve"> </w:t>
+      </w:r>
+      <w:proofErr w:type="spellStart"/>
+      <w:r>
+        <w:t>emergency</w:t>
+      </w:r>
+      <w:proofErr w:type="spellEnd"/>
+      <w:r>
+        <w:t xml:space="preserve"> </w:t>
+      </w:r>
+      <w:proofErr w:type="spellStart"/>
+      <w:r>
         <w:t>responders</w:t>
       </w:r>
       <w:proofErr w:type="spellEnd"/>
       <w:r>
-        <w:rPr>
-          <w:rFonts w:cs="Segoe UI"/>
-          <w:color w:val="3B3838"/>
-        </w:rPr>
-        <w:t xml:space="preserve"> to </w:t>
-      </w:r>
-      <w:proofErr w:type="spellStart"/>
-      <w:r>
-        <w:rPr>
-          <w:rFonts w:cs="Segoe UI"/>
-          <w:color w:val="3B3838"/>
-        </w:rPr>
-        <w:t>receive</w:t>
-      </w:r>
-      <w:proofErr w:type="spellEnd"/>
-      <w:r>
-        <w:rPr>
-          <w:rFonts w:cs="Segoe UI"/>
-          <w:color w:val="3B3838"/>
-        </w:rPr>
-        <w:t xml:space="preserve"> </w:t>
-      </w:r>
-      <w:proofErr w:type="spellStart"/>
-      <w:r>
-        <w:rPr>
-          <w:rFonts w:cs="Segoe UI"/>
-          <w:color w:val="3B3838"/>
-        </w:rPr>
-        <w:t>alerts</w:t>
-      </w:r>
-      <w:proofErr w:type="spellEnd"/>
-      <w:r>
-        <w:rPr>
-          <w:rFonts w:cs="Segoe UI"/>
-          <w:color w:val="3B3838"/>
-        </w:rPr>
-        <w:t xml:space="preserve">, </w:t>
-      </w:r>
-      <w:proofErr w:type="spellStart"/>
-      <w:r>
-        <w:rPr>
-          <w:rFonts w:cs="Segoe UI"/>
-          <w:color w:val="3B3838"/>
-        </w:rPr>
-        <w:t>see</w:t>
-      </w:r>
-      <w:proofErr w:type="spellEnd"/>
-      <w:r>
-        <w:rPr>
-          <w:rFonts w:cs="Segoe UI"/>
-          <w:color w:val="3B3838"/>
-        </w:rPr>
-        <w:t xml:space="preserve"> </w:t>
-      </w:r>
-      <w:proofErr w:type="spellStart"/>
-      <w:r>
-        <w:rPr>
-          <w:rFonts w:cs="Segoe UI"/>
-          <w:color w:val="3B3838"/>
-        </w:rPr>
-        <w:t>assigned</w:t>
-      </w:r>
-      <w:proofErr w:type="spellEnd"/>
-      <w:r>
-        <w:rPr>
-          <w:rFonts w:cs="Segoe UI"/>
-          <w:color w:val="3B3838"/>
-        </w:rPr>
-        <w:t xml:space="preserve"> </w:t>
-      </w:r>
-      <w:proofErr w:type="spellStart"/>
-      <w:r>
-        <w:rPr>
-          <w:rFonts w:cs="Segoe UI"/>
-          <w:color w:val="3B3838"/>
-        </w:rPr>
-        <w:t>tasks</w:t>
-      </w:r>
-      <w:proofErr w:type="spellEnd"/>
-      <w:r>
-        <w:rPr>
-          <w:rFonts w:cs="Segoe UI"/>
-          <w:color w:val="3B3838"/>
-        </w:rPr>
-        <w:t xml:space="preserve">, </w:t>
-      </w:r>
-      <w:proofErr w:type="spellStart"/>
-      <w:r>
-        <w:rPr>
-          <w:rFonts w:cs="Segoe UI"/>
-          <w:color w:val="3B3838"/>
-        </w:rPr>
-        <w:t>and</w:t>
-      </w:r>
-      <w:proofErr w:type="spellEnd"/>
-      <w:r>
-        <w:rPr>
-          <w:rFonts w:cs="Segoe UI"/>
-          <w:color w:val="3B3838"/>
-        </w:rPr>
-        <w:t xml:space="preserve"> </w:t>
-      </w:r>
-      <w:proofErr w:type="spellStart"/>
-      <w:r>
-        <w:rPr>
-          <w:rFonts w:cs="Segoe UI"/>
-          <w:color w:val="3B3838"/>
-        </w:rPr>
-        <w:t>navigate</w:t>
-      </w:r>
-      <w:proofErr w:type="spellEnd"/>
-      <w:r>
-        <w:rPr>
-          <w:rFonts w:cs="Segoe UI"/>
-          <w:color w:val="3B3838"/>
-        </w:rPr>
-        <w:t xml:space="preserve"> to </w:t>
-      </w:r>
-      <w:proofErr w:type="spellStart"/>
-      <w:r>
-        <w:rPr>
-          <w:rFonts w:cs="Segoe UI"/>
-          <w:color w:val="3B3838"/>
-        </w:rPr>
-        <w:t>disaster</w:t>
-      </w:r>
-      <w:proofErr w:type="spellEnd"/>
-      <w:r>
-        <w:rPr>
-          <w:rFonts w:cs="Segoe UI"/>
-          <w:color w:val="3B3838"/>
-        </w:rPr>
-        <w:t xml:space="preserve"> </w:t>
-      </w:r>
-      <w:proofErr w:type="spellStart"/>
-      <w:r>
-        <w:rPr>
-          <w:rFonts w:cs="Segoe UI"/>
-          <w:color w:val="3B3838"/>
-        </w:rPr>
-        <w:t>locations</w:t>
-      </w:r>
-      <w:proofErr w:type="spellEnd"/>
-      <w:r>
-        <w:rPr>
-          <w:rFonts w:cs="Segoe UI"/>
-          <w:color w:val="3B3838"/>
-        </w:rPr>
-        <w:t xml:space="preserve"> </w:t>
-      </w:r>
-      <w:proofErr w:type="spellStart"/>
-      <w:r>
-        <w:rPr>
-          <w:rFonts w:cs="Segoe UI"/>
-          <w:color w:val="3B3838"/>
-        </w:rPr>
-        <w:t>using</w:t>
-      </w:r>
-      <w:proofErr w:type="spellEnd"/>
-      <w:r>
-        <w:rPr>
-          <w:rFonts w:cs="Segoe UI"/>
-          <w:color w:val="3B3838"/>
-        </w:rPr>
-        <w:t xml:space="preserve"> GPS.</w:t>
+        <w:t>.</w:t>
+      </w:r>
+      <w:r>
+        <w:t>.</w:t>
       </w:r>
     </w:p>
     <w:p>
       <w:pPr>
         <w:pStyle w:val="Heading3"/>
       </w:pPr>
-      <w:bookmarkStart w:id="24" w:name="_Toc219207075"/>
+      <w:bookmarkStart w:id="24" w:name="_Toc219453108"/>
       <w:r>
         <w:t>&lt;</w:t>
       </w:r>
       <w:r>
-        <w:t xml:space="preserve">Incident </w:t>
-      </w:r>
-      <w:proofErr w:type="spellStart"/>
-      <w:r>
-        <w:t>reporting</w:t>
+        <w:t xml:space="preserve"> Mobile </w:t>
+      </w:r>
+      <w:proofErr w:type="spellStart"/>
+      <w:r>
+        <w:t>application</w:t>
+      </w:r>
+      <w:proofErr w:type="spellEnd"/>
+      <w:r>
+        <w:t xml:space="preserve"> for </w:t>
+      </w:r>
+      <w:proofErr w:type="spellStart"/>
+      <w:r>
+        <w:t>responders</w:t>
       </w:r>
       <w:proofErr w:type="spellEnd"/>
       <w:r>
@@ -7695,7 +6843,7 @@
           <w:rFonts w:cs="Segoe UI"/>
           <w:color w:val="3B3838"/>
         </w:rPr>
-        <w:t>Responders</w:t>
+        <w:t>The</w:t>
       </w:r>
       <w:proofErr w:type="spellEnd"/>
       <w:r>
@@ -7711,6 +6859,38 @@
           <w:rFonts w:cs="Segoe UI"/>
           <w:color w:val="3B3838"/>
         </w:rPr>
+        <w:t>mobile</w:t>
+      </w:r>
+      <w:proofErr w:type="spellEnd"/>
+      <w:r>
+        <w:rPr>
+          <w:rFonts w:cs="Segoe UI"/>
+          <w:color w:val="3B3838"/>
+        </w:rPr>
+        <w:t xml:space="preserve"> </w:t>
+      </w:r>
+      <w:proofErr w:type="spellStart"/>
+      <w:r>
+        <w:rPr>
+          <w:rFonts w:cs="Segoe UI"/>
+          <w:color w:val="3B3838"/>
+        </w:rPr>
+        <w:t>application</w:t>
+      </w:r>
+      <w:proofErr w:type="spellEnd"/>
+      <w:r>
+        <w:rPr>
+          <w:rFonts w:cs="Segoe UI"/>
+          <w:color w:val="3B3838"/>
+        </w:rPr>
+        <w:t xml:space="preserve"> </w:t>
+      </w:r>
+      <w:proofErr w:type="spellStart"/>
+      <w:r>
+        <w:rPr>
+          <w:rFonts w:cs="Segoe UI"/>
+          <w:color w:val="3B3838"/>
+        </w:rPr>
         <w:t>shall</w:t>
       </w:r>
       <w:proofErr w:type="spellEnd"/>
@@ -7727,7 +6907,7 @@
           <w:rFonts w:cs="Segoe UI"/>
           <w:color w:val="3B3838"/>
         </w:rPr>
-        <w:t>be</w:t>
+        <w:t>allow</w:t>
       </w:r>
       <w:proofErr w:type="spellEnd"/>
       <w:r>
@@ -7743,7 +6923,7 @@
           <w:rFonts w:cs="Segoe UI"/>
           <w:color w:val="3B3838"/>
         </w:rPr>
-        <w:t>able</w:t>
+        <w:t>responders</w:t>
       </w:r>
       <w:proofErr w:type="spellEnd"/>
       <w:r>
@@ -7759,7 +6939,7 @@
           <w:rFonts w:cs="Segoe UI"/>
           <w:color w:val="3B3838"/>
         </w:rPr>
-        <w:t>create</w:t>
+        <w:t>receive</w:t>
       </w:r>
       <w:proofErr w:type="spellEnd"/>
       <w:r>
@@ -7775,7 +6955,7 @@
           <w:rFonts w:cs="Segoe UI"/>
           <w:color w:val="3B3838"/>
         </w:rPr>
-        <w:t>reports</w:t>
+        <w:t>alerts</w:t>
       </w:r>
       <w:proofErr w:type="spellEnd"/>
       <w:r>
@@ -7783,7 +6963,7 @@
           <w:rFonts w:cs="Segoe UI"/>
           <w:color w:val="3B3838"/>
         </w:rPr>
-        <w:t xml:space="preserve"> </w:t>
+        <w:t xml:space="preserve">, </w:t>
       </w:r>
       <w:proofErr w:type="spellStart"/>
       <w:r>
@@ -7791,7 +6971,7 @@
           <w:rFonts w:cs="Segoe UI"/>
           <w:color w:val="3B3838"/>
         </w:rPr>
-        <w:t>that</w:t>
+        <w:t>see</w:t>
       </w:r>
       <w:proofErr w:type="spellEnd"/>
       <w:r>
@@ -7807,7 +6987,7 @@
           <w:rFonts w:cs="Segoe UI"/>
           <w:color w:val="3B3838"/>
         </w:rPr>
-        <w:t>include</w:t>
+        <w:t>assigned</w:t>
       </w:r>
       <w:proofErr w:type="spellEnd"/>
       <w:r>
@@ -7823,7 +7003,7 @@
           <w:rFonts w:cs="Segoe UI"/>
           <w:color w:val="3B3838"/>
         </w:rPr>
-        <w:t>text</w:t>
+        <w:t>tasks</w:t>
       </w:r>
       <w:proofErr w:type="spellEnd"/>
       <w:r>
@@ -7839,7 +7019,7 @@
           <w:rFonts w:cs="Segoe UI"/>
           <w:color w:val="3B3838"/>
         </w:rPr>
-        <w:t>photos</w:t>
+        <w:t>and</w:t>
       </w:r>
       <w:proofErr w:type="spellEnd"/>
       <w:r>
@@ -7847,7 +7027,7 @@
           <w:rFonts w:cs="Segoe UI"/>
           <w:color w:val="3B3838"/>
         </w:rPr>
-        <w:t xml:space="preserve">, </w:t>
+        <w:t xml:space="preserve"> </w:t>
       </w:r>
       <w:proofErr w:type="spellStart"/>
       <w:r>
@@ -7855,7 +7035,7 @@
           <w:rFonts w:cs="Segoe UI"/>
           <w:color w:val="3B3838"/>
         </w:rPr>
-        <w:t>videos</w:t>
+        <w:t>navigate</w:t>
       </w:r>
       <w:proofErr w:type="spellEnd"/>
       <w:r>
@@ -7863,7 +7043,7 @@
           <w:rFonts w:cs="Segoe UI"/>
           <w:color w:val="3B3838"/>
         </w:rPr>
-        <w:t xml:space="preserve">, </w:t>
+        <w:t xml:space="preserve"> to </w:t>
       </w:r>
       <w:proofErr w:type="spellStart"/>
       <w:r>
@@ -7871,7 +7051,7 @@
           <w:rFonts w:cs="Segoe UI"/>
           <w:color w:val="3B3838"/>
         </w:rPr>
-        <w:t>and</w:t>
+        <w:t>disaster</w:t>
       </w:r>
       <w:proofErr w:type="spellEnd"/>
       <w:r>
@@ -7887,7 +7067,7 @@
           <w:rFonts w:cs="Segoe UI"/>
           <w:color w:val="3B3838"/>
         </w:rPr>
-        <w:t>location</w:t>
+        <w:t>locations</w:t>
       </w:r>
       <w:proofErr w:type="spellEnd"/>
       <w:r>
@@ -7903,7 +7083,7 @@
           <w:rFonts w:cs="Segoe UI"/>
           <w:color w:val="3B3838"/>
         </w:rPr>
-        <w:t>information</w:t>
+        <w:t>using</w:t>
       </w:r>
       <w:proofErr w:type="spellEnd"/>
       <w:r>
@@ -7911,25 +7091,25 @@
           <w:rFonts w:cs="Segoe UI"/>
           <w:color w:val="3B3838"/>
         </w:rPr>
-        <w:t>.</w:t>
+        <w:t xml:space="preserve"> GPS.</w:t>
       </w:r>
     </w:p>
     <w:p>
       <w:pPr>
         <w:pStyle w:val="Heading3"/>
       </w:pPr>
-      <w:bookmarkStart w:id="25" w:name="_Toc219207076"/>
+      <w:bookmarkStart w:id="25" w:name="_Toc219453109"/>
       <w:r>
         <w:t>&lt;</w:t>
       </w:r>
-      <w:proofErr w:type="spellStart"/>
-      <w:r>
-        <w:t>Resource</w:t>
-      </w:r>
-      <w:proofErr w:type="spellEnd"/>
-      <w:r>
-        <w:t xml:space="preserve"> management</w:t>
-      </w:r>
+      <w:r>
+        <w:t xml:space="preserve">Incident </w:t>
+      </w:r>
+      <w:proofErr w:type="spellStart"/>
+      <w:r>
+        <w:t>reporting</w:t>
+      </w:r>
+      <w:proofErr w:type="spellEnd"/>
       <w:r>
         <w:t>&gt;</w:t>
       </w:r>
@@ -7949,7 +7129,7 @@
           <w:rFonts w:cs="Segoe UI"/>
           <w:color w:val="3B3838"/>
         </w:rPr>
-        <w:t>Administrators</w:t>
+        <w:t>Responders</w:t>
       </w:r>
       <w:proofErr w:type="spellEnd"/>
       <w:r>
@@ -8013,7 +7193,7 @@
           <w:rFonts w:cs="Segoe UI"/>
           <w:color w:val="3B3838"/>
         </w:rPr>
-        <w:t>assign</w:t>
+        <w:t>create</w:t>
       </w:r>
       <w:proofErr w:type="spellEnd"/>
       <w:r>
@@ -8029,6 +7209,102 @@
           <w:rFonts w:cs="Segoe UI"/>
           <w:color w:val="3B3838"/>
         </w:rPr>
+        <w:t>reports</w:t>
+      </w:r>
+      <w:proofErr w:type="spellEnd"/>
+      <w:r>
+        <w:rPr>
+          <w:rFonts w:cs="Segoe UI"/>
+          <w:color w:val="3B3838"/>
+        </w:rPr>
+        <w:t xml:space="preserve"> </w:t>
+      </w:r>
+      <w:proofErr w:type="spellStart"/>
+      <w:r>
+        <w:rPr>
+          <w:rFonts w:cs="Segoe UI"/>
+          <w:color w:val="3B3838"/>
+        </w:rPr>
+        <w:t>that</w:t>
+      </w:r>
+      <w:proofErr w:type="spellEnd"/>
+      <w:r>
+        <w:rPr>
+          <w:rFonts w:cs="Segoe UI"/>
+          <w:color w:val="3B3838"/>
+        </w:rPr>
+        <w:t xml:space="preserve"> </w:t>
+      </w:r>
+      <w:proofErr w:type="spellStart"/>
+      <w:r>
+        <w:rPr>
+          <w:rFonts w:cs="Segoe UI"/>
+          <w:color w:val="3B3838"/>
+        </w:rPr>
+        <w:t>include</w:t>
+      </w:r>
+      <w:proofErr w:type="spellEnd"/>
+      <w:r>
+        <w:rPr>
+          <w:rFonts w:cs="Segoe UI"/>
+          <w:color w:val="3B3838"/>
+        </w:rPr>
+        <w:t xml:space="preserve"> </w:t>
+      </w:r>
+      <w:proofErr w:type="spellStart"/>
+      <w:r>
+        <w:rPr>
+          <w:rFonts w:cs="Segoe UI"/>
+          <w:color w:val="3B3838"/>
+        </w:rPr>
+        <w:t>text</w:t>
+      </w:r>
+      <w:proofErr w:type="spellEnd"/>
+      <w:r>
+        <w:rPr>
+          <w:rFonts w:cs="Segoe UI"/>
+          <w:color w:val="3B3838"/>
+        </w:rPr>
+        <w:t xml:space="preserve">, </w:t>
+      </w:r>
+      <w:proofErr w:type="spellStart"/>
+      <w:r>
+        <w:rPr>
+          <w:rFonts w:cs="Segoe UI"/>
+          <w:color w:val="3B3838"/>
+        </w:rPr>
+        <w:t>photos</w:t>
+      </w:r>
+      <w:proofErr w:type="spellEnd"/>
+      <w:r>
+        <w:rPr>
+          <w:rFonts w:cs="Segoe UI"/>
+          <w:color w:val="3B3838"/>
+        </w:rPr>
+        <w:t xml:space="preserve">, </w:t>
+      </w:r>
+      <w:proofErr w:type="spellStart"/>
+      <w:r>
+        <w:rPr>
+          <w:rFonts w:cs="Segoe UI"/>
+          <w:color w:val="3B3838"/>
+        </w:rPr>
+        <w:t>videos</w:t>
+      </w:r>
+      <w:proofErr w:type="spellEnd"/>
+      <w:r>
+        <w:rPr>
+          <w:rFonts w:cs="Segoe UI"/>
+          <w:color w:val="3B3838"/>
+        </w:rPr>
+        <w:t xml:space="preserve">, </w:t>
+      </w:r>
+      <w:proofErr w:type="spellStart"/>
+      <w:r>
+        <w:rPr>
+          <w:rFonts w:cs="Segoe UI"/>
+          <w:color w:val="3B3838"/>
+        </w:rPr>
         <w:t>and</w:t>
       </w:r>
       <w:proofErr w:type="spellEnd"/>
@@ -8045,7 +7321,7 @@
           <w:rFonts w:cs="Segoe UI"/>
           <w:color w:val="3B3838"/>
         </w:rPr>
-        <w:t>track</w:t>
+        <w:t>location</w:t>
       </w:r>
       <w:proofErr w:type="spellEnd"/>
       <w:r>
@@ -8061,71 +7337,7 @@
           <w:rFonts w:cs="Segoe UI"/>
           <w:color w:val="3B3838"/>
         </w:rPr>
-        <w:t>rescue</w:t>
-      </w:r>
-      <w:proofErr w:type="spellEnd"/>
-      <w:r>
-        <w:rPr>
-          <w:rFonts w:cs="Segoe UI"/>
-          <w:color w:val="3B3838"/>
-        </w:rPr>
-        <w:t xml:space="preserve"> </w:t>
-      </w:r>
-      <w:proofErr w:type="spellStart"/>
-      <w:r>
-        <w:rPr>
-          <w:rFonts w:cs="Segoe UI"/>
-          <w:color w:val="3B3838"/>
-        </w:rPr>
-        <w:t>teams</w:t>
-      </w:r>
-      <w:proofErr w:type="spellEnd"/>
-      <w:r>
-        <w:rPr>
-          <w:rFonts w:cs="Segoe UI"/>
-          <w:color w:val="3B3838"/>
-        </w:rPr>
-        <w:t xml:space="preserve">, </w:t>
-      </w:r>
-      <w:proofErr w:type="spellStart"/>
-      <w:r>
-        <w:rPr>
-          <w:rFonts w:cs="Segoe UI"/>
-          <w:color w:val="3B3838"/>
-        </w:rPr>
-        <w:t>equipment</w:t>
-      </w:r>
-      <w:proofErr w:type="spellEnd"/>
-      <w:r>
-        <w:rPr>
-          <w:rFonts w:cs="Segoe UI"/>
-          <w:color w:val="3B3838"/>
-        </w:rPr>
-        <w:t xml:space="preserve">, </w:t>
-      </w:r>
-      <w:proofErr w:type="spellStart"/>
-      <w:r>
-        <w:rPr>
-          <w:rFonts w:cs="Segoe UI"/>
-          <w:color w:val="3B3838"/>
-        </w:rPr>
-        <w:t>and</w:t>
-      </w:r>
-      <w:proofErr w:type="spellEnd"/>
-      <w:r>
-        <w:rPr>
-          <w:rFonts w:cs="Segoe UI"/>
-          <w:color w:val="3B3838"/>
-        </w:rPr>
-        <w:t xml:space="preserve"> </w:t>
-      </w:r>
-      <w:proofErr w:type="spellStart"/>
-      <w:r>
-        <w:rPr>
-          <w:rFonts w:cs="Segoe UI"/>
-          <w:color w:val="3B3838"/>
-        </w:rPr>
-        <w:t>supplies</w:t>
+        <w:t>information</w:t>
       </w:r>
       <w:proofErr w:type="spellEnd"/>
       <w:r>
@@ -8140,19 +7352,18 @@
       <w:pPr>
         <w:pStyle w:val="Heading3"/>
       </w:pPr>
-      <w:bookmarkStart w:id="26" w:name="_Toc219207077"/>
-      <w:r>
-        <w:lastRenderedPageBreak/>
+      <w:bookmarkStart w:id="26" w:name="_Toc219453110"/>
+      <w:r>
         <w:t>&lt;</w:t>
       </w:r>
-      <w:r>
-        <w:t xml:space="preserve">Offline mode </w:t>
-      </w:r>
-      <w:proofErr w:type="spellStart"/>
-      <w:r>
-        <w:t>support</w:t>
-      </w:r>
-      <w:proofErr w:type="spellEnd"/>
+      <w:proofErr w:type="spellStart"/>
+      <w:r>
+        <w:t>Resource</w:t>
+      </w:r>
+      <w:proofErr w:type="spellEnd"/>
+      <w:r>
+        <w:t xml:space="preserve"> management</w:t>
+      </w:r>
       <w:r>
         <w:t>&gt;</w:t>
       </w:r>
@@ -8172,7 +7383,7 @@
           <w:rFonts w:cs="Segoe UI"/>
           <w:color w:val="3B3838"/>
         </w:rPr>
-        <w:t>The</w:t>
+        <w:t>Administrators</w:t>
       </w:r>
       <w:proofErr w:type="spellEnd"/>
       <w:r>
@@ -8188,7 +7399,7 @@
           <w:rFonts w:cs="Segoe UI"/>
           <w:color w:val="3B3838"/>
         </w:rPr>
-        <w:t>mobile</w:t>
+        <w:t>shall</w:t>
       </w:r>
       <w:proofErr w:type="spellEnd"/>
       <w:r>
@@ -8204,6 +7415,54 @@
           <w:rFonts w:cs="Segoe UI"/>
           <w:color w:val="3B3838"/>
         </w:rPr>
+        <w:t>be</w:t>
+      </w:r>
+      <w:proofErr w:type="spellEnd"/>
+      <w:r>
+        <w:rPr>
+          <w:rFonts w:cs="Segoe UI"/>
+          <w:color w:val="3B3838"/>
+        </w:rPr>
+        <w:t xml:space="preserve"> </w:t>
+      </w:r>
+      <w:proofErr w:type="spellStart"/>
+      <w:r>
+        <w:rPr>
+          <w:rFonts w:cs="Segoe UI"/>
+          <w:color w:val="3B3838"/>
+        </w:rPr>
+        <w:t>able</w:t>
+      </w:r>
+      <w:proofErr w:type="spellEnd"/>
+      <w:r>
+        <w:rPr>
+          <w:rFonts w:cs="Segoe UI"/>
+          <w:color w:val="3B3838"/>
+        </w:rPr>
+        <w:t xml:space="preserve"> to </w:t>
+      </w:r>
+      <w:proofErr w:type="spellStart"/>
+      <w:r>
+        <w:rPr>
+          <w:rFonts w:cs="Segoe UI"/>
+          <w:color w:val="3B3838"/>
+        </w:rPr>
+        <w:t>assign</w:t>
+      </w:r>
+      <w:proofErr w:type="spellEnd"/>
+      <w:r>
+        <w:rPr>
+          <w:rFonts w:cs="Segoe UI"/>
+          <w:color w:val="3B3838"/>
+        </w:rPr>
+        <w:t xml:space="preserve"> </w:t>
+      </w:r>
+      <w:proofErr w:type="spellStart"/>
+      <w:r>
+        <w:rPr>
+          <w:rFonts w:cs="Segoe UI"/>
+          <w:color w:val="3B3838"/>
+        </w:rPr>
         <w:t>and</w:t>
       </w:r>
       <w:proofErr w:type="spellEnd"/>
@@ -8212,7 +7471,7 @@
           <w:rFonts w:cs="Segoe UI"/>
           <w:color w:val="3B3838"/>
         </w:rPr>
-        <w:t xml:space="preserve"> web </w:t>
+        <w:t xml:space="preserve"> </w:t>
       </w:r>
       <w:proofErr w:type="spellStart"/>
       <w:r>
@@ -8220,7 +7479,7 @@
           <w:rFonts w:cs="Segoe UI"/>
           <w:color w:val="3B3838"/>
         </w:rPr>
-        <w:t>applications</w:t>
+        <w:t>track</w:t>
       </w:r>
       <w:proofErr w:type="spellEnd"/>
       <w:r>
@@ -8236,7 +7495,7 @@
           <w:rFonts w:cs="Segoe UI"/>
           <w:color w:val="3B3838"/>
         </w:rPr>
-        <w:t>shall</w:t>
+        <w:t>rescue</w:t>
       </w:r>
       <w:proofErr w:type="spellEnd"/>
       <w:r>
@@ -8252,7 +7511,7 @@
           <w:rFonts w:cs="Segoe UI"/>
           <w:color w:val="3B3838"/>
         </w:rPr>
-        <w:t>work</w:t>
+        <w:t>teams</w:t>
       </w:r>
       <w:proofErr w:type="spellEnd"/>
       <w:r>
@@ -8260,7 +7519,7 @@
           <w:rFonts w:cs="Segoe UI"/>
           <w:color w:val="3B3838"/>
         </w:rPr>
-        <w:t xml:space="preserve"> </w:t>
+        <w:t xml:space="preserve">, </w:t>
       </w:r>
       <w:proofErr w:type="spellStart"/>
       <w:r>
@@ -8268,7 +7527,7 @@
           <w:rFonts w:cs="Segoe UI"/>
           <w:color w:val="3B3838"/>
         </w:rPr>
-        <w:t>in</w:t>
+        <w:t>equipment</w:t>
       </w:r>
       <w:proofErr w:type="spellEnd"/>
       <w:r>
@@ -8276,7 +7535,7 @@
           <w:rFonts w:cs="Segoe UI"/>
           <w:color w:val="3B3838"/>
         </w:rPr>
-        <w:t xml:space="preserve"> offline mode </w:t>
+        <w:t xml:space="preserve">, </w:t>
       </w:r>
       <w:proofErr w:type="spellStart"/>
       <w:r>
@@ -8300,87 +7559,7 @@
           <w:rFonts w:cs="Segoe UI"/>
           <w:color w:val="3B3838"/>
         </w:rPr>
-        <w:t>synchronize</w:t>
-      </w:r>
-      <w:proofErr w:type="spellEnd"/>
-      <w:r>
-        <w:rPr>
-          <w:rFonts w:cs="Segoe UI"/>
-          <w:color w:val="3B3838"/>
-        </w:rPr>
-        <w:t xml:space="preserve"> data </w:t>
-      </w:r>
-      <w:proofErr w:type="spellStart"/>
-      <w:r>
-        <w:rPr>
-          <w:rFonts w:cs="Segoe UI"/>
-          <w:color w:val="3B3838"/>
-        </w:rPr>
-        <w:t>when</w:t>
-      </w:r>
-      <w:proofErr w:type="spellEnd"/>
-      <w:r>
-        <w:rPr>
-          <w:rFonts w:cs="Segoe UI"/>
-          <w:color w:val="3B3838"/>
-        </w:rPr>
-        <w:t xml:space="preserve"> </w:t>
-      </w:r>
-      <w:proofErr w:type="spellStart"/>
-      <w:r>
-        <w:rPr>
-          <w:rFonts w:cs="Segoe UI"/>
-          <w:color w:val="3B3838"/>
-        </w:rPr>
-        <w:t>the</w:t>
-      </w:r>
-      <w:proofErr w:type="spellEnd"/>
-      <w:r>
-        <w:rPr>
-          <w:rFonts w:cs="Segoe UI"/>
-          <w:color w:val="3B3838"/>
-        </w:rPr>
-        <w:t xml:space="preserve"> </w:t>
-      </w:r>
-      <w:proofErr w:type="spellStart"/>
-      <w:r>
-        <w:rPr>
-          <w:rFonts w:cs="Segoe UI"/>
-          <w:color w:val="3B3838"/>
-        </w:rPr>
-        <w:t>connection</w:t>
-      </w:r>
-      <w:proofErr w:type="spellEnd"/>
-      <w:r>
-        <w:rPr>
-          <w:rFonts w:cs="Segoe UI"/>
-          <w:color w:val="3B3838"/>
-        </w:rPr>
-        <w:t xml:space="preserve"> </w:t>
-      </w:r>
-      <w:proofErr w:type="spellStart"/>
-      <w:r>
-        <w:rPr>
-          <w:rFonts w:cs="Segoe UI"/>
-          <w:color w:val="3B3838"/>
-        </w:rPr>
-        <w:t>is</w:t>
-      </w:r>
-      <w:proofErr w:type="spellEnd"/>
-      <w:r>
-        <w:rPr>
-          <w:rFonts w:cs="Segoe UI"/>
-          <w:color w:val="3B3838"/>
-        </w:rPr>
-        <w:t xml:space="preserve"> </w:t>
-      </w:r>
-      <w:proofErr w:type="spellStart"/>
-      <w:r>
-        <w:rPr>
-          <w:rFonts w:cs="Segoe UI"/>
-          <w:color w:val="3B3838"/>
-        </w:rPr>
-        <w:t>restored</w:t>
+        <w:t>supplies</w:t>
       </w:r>
       <w:proofErr w:type="spellEnd"/>
       <w:r>
@@ -8393,21 +7572,275 @@
     </w:p>
     <w:p>
       <w:pPr>
-        <w:rPr>
-          <w:rFonts w:cs="Segoe UI"/>
-          <w:color w:val="3B3838"/>
-        </w:rPr>
-      </w:pPr>
+        <w:pStyle w:val="Heading3"/>
+      </w:pPr>
+      <w:bookmarkStart w:id="27" w:name="_Toc219453111"/>
+      <w:r>
+        <w:t>&lt;</w:t>
+      </w:r>
+      <w:r>
+        <w:t xml:space="preserve">Offline mode </w:t>
+      </w:r>
+      <w:proofErr w:type="spellStart"/>
+      <w:r>
+        <w:t>support</w:t>
+      </w:r>
+      <w:proofErr w:type="spellEnd"/>
+      <w:r>
+        <w:t>&gt;</w:t>
+      </w:r>
+      <w:bookmarkEnd w:id="27"/>
     </w:p>
     <w:p>
       <w:pPr>
+        <w:jc w:val="both"/>
+        <w:rPr>
+          <w:rFonts w:cs="Segoe UI"/>
+          <w:color w:val="3B3838"/>
+        </w:rPr>
+      </w:pPr>
+      <w:proofErr w:type="spellStart"/>
+      <w:r>
+        <w:rPr>
+          <w:rFonts w:cs="Segoe UI"/>
+          <w:color w:val="3B3838"/>
+        </w:rPr>
+        <w:t>The</w:t>
+      </w:r>
+      <w:proofErr w:type="spellEnd"/>
+      <w:r>
+        <w:rPr>
+          <w:rFonts w:cs="Segoe UI"/>
+          <w:color w:val="3B3838"/>
+        </w:rPr>
+        <w:t xml:space="preserve"> </w:t>
+      </w:r>
+      <w:proofErr w:type="spellStart"/>
+      <w:r>
+        <w:rPr>
+          <w:rFonts w:cs="Segoe UI"/>
+          <w:color w:val="3B3838"/>
+        </w:rPr>
+        <w:t>mobile</w:t>
+      </w:r>
+      <w:proofErr w:type="spellEnd"/>
+      <w:r>
+        <w:rPr>
+          <w:rFonts w:cs="Segoe UI"/>
+          <w:color w:val="3B3838"/>
+        </w:rPr>
+        <w:t xml:space="preserve"> </w:t>
+      </w:r>
+      <w:proofErr w:type="spellStart"/>
+      <w:r>
+        <w:rPr>
+          <w:rFonts w:cs="Segoe UI"/>
+          <w:color w:val="3B3838"/>
+        </w:rPr>
+        <w:t>and</w:t>
+      </w:r>
+      <w:proofErr w:type="spellEnd"/>
+      <w:r>
+        <w:rPr>
+          <w:rFonts w:cs="Segoe UI"/>
+          <w:color w:val="3B3838"/>
+        </w:rPr>
+        <w:t xml:space="preserve"> web </w:t>
+      </w:r>
+      <w:proofErr w:type="spellStart"/>
+      <w:r>
+        <w:rPr>
+          <w:rFonts w:cs="Segoe UI"/>
+          <w:color w:val="3B3838"/>
+        </w:rPr>
+        <w:t>applications</w:t>
+      </w:r>
+      <w:proofErr w:type="spellEnd"/>
+      <w:r>
+        <w:rPr>
+          <w:rFonts w:cs="Segoe UI"/>
+          <w:color w:val="3B3838"/>
+        </w:rPr>
+        <w:t xml:space="preserve"> </w:t>
+      </w:r>
+      <w:proofErr w:type="spellStart"/>
+      <w:r>
+        <w:rPr>
+          <w:rFonts w:cs="Segoe UI"/>
+          <w:color w:val="3B3838"/>
+        </w:rPr>
+        <w:t>shall</w:t>
+      </w:r>
+      <w:proofErr w:type="spellEnd"/>
+      <w:r>
+        <w:rPr>
+          <w:rFonts w:cs="Segoe UI"/>
+          <w:color w:val="3B3838"/>
+        </w:rPr>
+        <w:t xml:space="preserve"> </w:t>
+      </w:r>
+      <w:proofErr w:type="spellStart"/>
+      <w:r>
+        <w:rPr>
+          <w:rFonts w:cs="Segoe UI"/>
+          <w:color w:val="3B3838"/>
+        </w:rPr>
+        <w:t>work</w:t>
+      </w:r>
+      <w:proofErr w:type="spellEnd"/>
+      <w:r>
+        <w:rPr>
+          <w:rFonts w:cs="Segoe UI"/>
+          <w:color w:val="3B3838"/>
+        </w:rPr>
+        <w:t xml:space="preserve"> </w:t>
+      </w:r>
+      <w:proofErr w:type="spellStart"/>
+      <w:r>
+        <w:rPr>
+          <w:rFonts w:cs="Segoe UI"/>
+          <w:color w:val="3B3838"/>
+        </w:rPr>
+        <w:t>in</w:t>
+      </w:r>
+      <w:proofErr w:type="spellEnd"/>
+      <w:r>
+        <w:rPr>
+          <w:rFonts w:cs="Segoe UI"/>
+          <w:color w:val="3B3838"/>
+        </w:rPr>
+        <w:t xml:space="preserve"> offline mode </w:t>
+      </w:r>
+      <w:proofErr w:type="spellStart"/>
+      <w:r>
+        <w:rPr>
+          <w:rFonts w:cs="Segoe UI"/>
+          <w:color w:val="3B3838"/>
+        </w:rPr>
+        <w:t>and</w:t>
+      </w:r>
+      <w:proofErr w:type="spellEnd"/>
+      <w:r>
+        <w:rPr>
+          <w:rFonts w:cs="Segoe UI"/>
+          <w:color w:val="3B3838"/>
+        </w:rPr>
+        <w:t xml:space="preserve"> </w:t>
+      </w:r>
+      <w:proofErr w:type="spellStart"/>
+      <w:r>
+        <w:rPr>
+          <w:rFonts w:cs="Segoe UI"/>
+          <w:color w:val="3B3838"/>
+        </w:rPr>
+        <w:t>synchronize</w:t>
+      </w:r>
+      <w:proofErr w:type="spellEnd"/>
+      <w:r>
+        <w:rPr>
+          <w:rFonts w:cs="Segoe UI"/>
+          <w:color w:val="3B3838"/>
+        </w:rPr>
+        <w:t xml:space="preserve"> data </w:t>
+      </w:r>
+      <w:proofErr w:type="spellStart"/>
+      <w:r>
+        <w:rPr>
+          <w:rFonts w:cs="Segoe UI"/>
+          <w:color w:val="3B3838"/>
+        </w:rPr>
+        <w:t>when</w:t>
+      </w:r>
+      <w:proofErr w:type="spellEnd"/>
+      <w:r>
+        <w:rPr>
+          <w:rFonts w:cs="Segoe UI"/>
+          <w:color w:val="3B3838"/>
+        </w:rPr>
+        <w:t xml:space="preserve"> </w:t>
+      </w:r>
+      <w:proofErr w:type="spellStart"/>
+      <w:r>
+        <w:rPr>
+          <w:rFonts w:cs="Segoe UI"/>
+          <w:color w:val="3B3838"/>
+        </w:rPr>
+        <w:t>the</w:t>
+      </w:r>
+      <w:proofErr w:type="spellEnd"/>
+      <w:r>
+        <w:rPr>
+          <w:rFonts w:cs="Segoe UI"/>
+          <w:color w:val="3B3838"/>
+        </w:rPr>
+        <w:t xml:space="preserve"> </w:t>
+      </w:r>
+      <w:proofErr w:type="spellStart"/>
+      <w:r>
+        <w:rPr>
+          <w:rFonts w:cs="Segoe UI"/>
+          <w:color w:val="3B3838"/>
+        </w:rPr>
+        <w:t>connection</w:t>
+      </w:r>
+      <w:proofErr w:type="spellEnd"/>
+      <w:r>
+        <w:rPr>
+          <w:rFonts w:cs="Segoe UI"/>
+          <w:color w:val="3B3838"/>
+        </w:rPr>
+        <w:t xml:space="preserve"> </w:t>
+      </w:r>
+      <w:proofErr w:type="spellStart"/>
+      <w:r>
+        <w:rPr>
+          <w:rFonts w:cs="Segoe UI"/>
+          <w:color w:val="3B3838"/>
+        </w:rPr>
+        <w:t>is</w:t>
+      </w:r>
+      <w:proofErr w:type="spellEnd"/>
+      <w:r>
+        <w:rPr>
+          <w:rFonts w:cs="Segoe UI"/>
+          <w:color w:val="3B3838"/>
+        </w:rPr>
+        <w:t xml:space="preserve"> </w:t>
+      </w:r>
+      <w:proofErr w:type="spellStart"/>
+      <w:r>
+        <w:rPr>
+          <w:rFonts w:cs="Segoe UI"/>
+          <w:color w:val="3B3838"/>
+        </w:rPr>
+        <w:t>restored</w:t>
+      </w:r>
+      <w:proofErr w:type="spellEnd"/>
+      <w:r>
+        <w:rPr>
+          <w:rFonts w:cs="Segoe UI"/>
+          <w:color w:val="3B3838"/>
+        </w:rPr>
+        <w:t>.</w:t>
+      </w:r>
+    </w:p>
+    <w:p>
+      <w:pPr>
+        <w:rPr>
+          <w:rFonts w:cs="Segoe UI"/>
+          <w:color w:val="3B3838"/>
+        </w:rPr>
+      </w:pPr>
+    </w:p>
+    <w:p>
+      <w:pPr>
         <w:pStyle w:val="Heading2"/>
         <w:rPr>
           <w:rFonts w:cs="Segoe UI"/>
         </w:rPr>
       </w:pPr>
-      <w:bookmarkStart w:id="27" w:name="_Toc3470494"/>
-      <w:bookmarkStart w:id="28" w:name="_Toc219207082"/>
+      <w:bookmarkStart w:id="28" w:name="_Toc3470494"/>
+      <w:bookmarkStart w:id="29" w:name="_Toc219453112"/>
       <w:proofErr w:type="spellStart"/>
       <w:r>
         <w:rPr>
@@ -8436,7 +7869,7 @@
         </w:rPr>
         <w:t xml:space="preserve"> to </w:t>
       </w:r>
-      <w:bookmarkEnd w:id="27"/>
+      <w:bookmarkEnd w:id="28"/>
       <w:proofErr w:type="spellStart"/>
       <w:r>
         <w:rPr>
@@ -8444,7 +7877,7 @@
         </w:rPr>
         <w:t>characteristics</w:t>
       </w:r>
-      <w:bookmarkEnd w:id="28"/>
+      <w:bookmarkEnd w:id="29"/>
       <w:proofErr w:type="spellEnd"/>
     </w:p>
     <w:p>
@@ -8882,6 +8315,7 @@
       </w:pPr>
       <w:proofErr w:type="spellStart"/>
       <w:r>
+        <w:lastRenderedPageBreak/>
         <w:t>Accessibility</w:t>
       </w:r>
       <w:proofErr w:type="spellEnd"/>
@@ -11400,7 +10834,6 @@
   <w:style w:type="character" w:default="1" w:styleId="DefaultParagraphFont">
     <w:name w:val="Default Paragraph Font"/>
     <w:uiPriority w:val="1"/>
-    <w:semiHidden/>
     <w:unhideWhenUsed/>
   </w:style>
   <w:style w:type="table" w:default="1" w:styleId="TableNormal">
@@ -12611,6 +12044,21 @@
 </file>
 
 <file path=customXml/item2.xml><?xml version="1.0" encoding="utf-8"?>
+<p:properties xmlns:p="http://schemas.microsoft.com/office/2006/metadata/properties" xmlns:xsi="http://www.w3.org/2001/XMLSchema-instance" xmlns:pc="http://schemas.microsoft.com/office/infopath/2007/PartnerControls">
+  <documentManagement/>
+</p:properties>
+</file>
+
+<file path=customXml/item3.xml><?xml version="1.0" encoding="utf-8"?>
+<?mso-contentType ?>
+<FormTemplates xmlns="http://schemas.microsoft.com/sharepoint/v3/contenttype/forms">
+  <Display>DocumentLibraryForm</Display>
+  <Edit>DocumentLibraryForm</Edit>
+  <New>DocumentLibraryForm</New>
+</FormTemplates>
+</file>
+
+<file path=customXml/item4.xml><?xml version="1.0" encoding="utf-8"?>
 <ct:contentTypeSchema xmlns:ct="http://schemas.microsoft.com/office/2006/metadata/contentType" xmlns:ma="http://schemas.microsoft.com/office/2006/metadata/properties/metaAttributes" ct:_="" ma:_="" ma:contentTypeName="Document" ma:contentTypeID="0x010100FE3905B37700054CAF5615B3E8026CDE" ma:contentTypeVersion="7" ma:contentTypeDescription="Create a new document." ma:contentTypeScope="" ma:versionID="38521afe67151e82fe9de51dfba211dd">
   <xsd:schema xmlns:xsd="http://www.w3.org/2001/XMLSchema" xmlns:xs="http://www.w3.org/2001/XMLSchema" xmlns:p="http://schemas.microsoft.com/office/2006/metadata/properties" xmlns:ns2="64935324-0cca-49cb-b9fc-f97aebedd686" targetNamespace="http://schemas.microsoft.com/office/2006/metadata/properties" ma:root="true" ma:fieldsID="ddd49cd386eadfabe8bd397a5e304b9c" ns2:_="">
     <xsd:import namespace="64935324-0cca-49cb-b9fc-f97aebedd686"/>
@@ -12772,21 +12220,6 @@
 </ct:contentTypeSchema>
 </file>
 
-<file path=customXml/item3.xml><?xml version="1.0" encoding="utf-8"?>
-<?mso-contentType ?>
-<FormTemplates xmlns="http://schemas.microsoft.com/sharepoint/v3/contenttype/forms">
-  <Display>DocumentLibraryForm</Display>
-  <Edit>DocumentLibraryForm</Edit>
-  <New>DocumentLibraryForm</New>
-</FormTemplates>
-</file>
-
-<file path=customXml/item4.xml><?xml version="1.0" encoding="utf-8"?>
-<p:properties xmlns:p="http://schemas.microsoft.com/office/2006/metadata/properties" xmlns:xsi="http://www.w3.org/2001/XMLSchema-instance" xmlns:pc="http://schemas.microsoft.com/office/infopath/2007/PartnerControls">
-  <documentManagement/>
-</p:properties>
-</file>
-
 <file path=customXml/itemProps1.xml><?xml version="1.0" encoding="utf-8"?>
 <ds:datastoreItem xmlns:ds="http://schemas.openxmlformats.org/officeDocument/2006/customXml" ds:itemID="{BD5B81EA-960D-4C1E-82FB-116601294BF7}">
   <ds:schemaRefs>
@@ -12796,6 +12229,23 @@
 </file>
 
 <file path=customXml/itemProps2.xml><?xml version="1.0" encoding="utf-8"?>
+<ds:datastoreItem xmlns:ds="http://schemas.openxmlformats.org/officeDocument/2006/customXml" ds:itemID="{9B687C8C-0093-4C90-BBB9-DC068BD9B9B0}">
+  <ds:schemaRefs>
+    <ds:schemaRef ds:uri="http://schemas.microsoft.com/office/2006/metadata/properties"/>
+    <ds:schemaRef ds:uri="http://schemas.microsoft.com/office/infopath/2007/PartnerControls"/>
+  </ds:schemaRefs>
+</ds:datastoreItem>
+</file>
+
+<file path=customXml/itemProps3.xml><?xml version="1.0" encoding="utf-8"?>
+<ds:datastoreItem xmlns:ds="http://schemas.openxmlformats.org/officeDocument/2006/customXml" ds:itemID="{5DD1533E-4736-42A8-AC12-584B34D54DBE}">
+  <ds:schemaRefs>
+    <ds:schemaRef ds:uri="http://schemas.microsoft.com/sharepoint/v3/contenttype/forms"/>
+  </ds:schemaRefs>
+</ds:datastoreItem>
+</file>
+
+<file path=customXml/itemProps4.xml><?xml version="1.0" encoding="utf-8"?>
 <ds:datastoreItem xmlns:ds="http://schemas.openxmlformats.org/officeDocument/2006/customXml" ds:itemID="{F0B90EB1-2A15-43B4-99F5-6ED8A0D16E78}">
   <ds:schemaRefs>
     <ds:schemaRef ds:uri="http://schemas.microsoft.com/office/2006/metadata/contentType"/>
@@ -12811,21 +12261,4 @@
     <ds:schemaRef ds:uri="http://schemas.microsoft.com/internal/obd"/>
   </ds:schemaRefs>
 </ds:datastoreItem>
-</file>
-
-<file path=customXml/itemProps3.xml><?xml version="1.0" encoding="utf-8"?>
-<ds:datastoreItem xmlns:ds="http://schemas.openxmlformats.org/officeDocument/2006/customXml" ds:itemID="{5DD1533E-4736-42A8-AC12-584B34D54DBE}">
-  <ds:schemaRefs>
-    <ds:schemaRef ds:uri="http://schemas.microsoft.com/sharepoint/v3/contenttype/forms"/>
-  </ds:schemaRefs>
-</ds:datastoreItem>
-</file>
-
-<file path=customXml/itemProps4.xml><?xml version="1.0" encoding="utf-8"?>
-<ds:datastoreItem xmlns:ds="http://schemas.openxmlformats.org/officeDocument/2006/customXml" ds:itemID="{9B687C8C-0093-4C90-BBB9-DC068BD9B9B0}">
-  <ds:schemaRefs>
-    <ds:schemaRef ds:uri="http://schemas.microsoft.com/office/2006/metadata/properties"/>
-    <ds:schemaRef ds:uri="http://schemas.microsoft.com/office/infopath/2007/PartnerControls"/>
-  </ds:schemaRefs>
-</ds:datastoreItem>
 </file>
</xml_diff>